<commit_message>
PR pdf 2nd try
</commit_message>
<xml_diff>
--- a/Docs/ProjectReport.docx
+++ b/Docs/ProjectReport.docx
@@ -335,7 +335,7 @@
           <w:szCs w:val="24"/>
           <w:lang w:val="en-US"/>
         </w:rPr>
-        <w:t>5644</w:t>
+        <w:t>564</w:t>
       </w:r>
       <w:r>
         <w:rPr>
@@ -344,7 +344,7 @@
           <w:szCs w:val="24"/>
           <w:lang w:val="en-US"/>
         </w:rPr>
-        <w:t>3</w:t>
+        <w:t>35</w:t>
       </w:r>
       <w:bookmarkStart w:id="1" w:name="_GoBack"/>
       <w:bookmarkEnd w:id="1"/>
@@ -4269,7 +4269,7 @@
           <w:szCs w:val="22"/>
           <w:lang w:val="en-US"/>
         </w:rPr>
-        <w:t>The following document presents the development of creating a system with the purpose of improving the accessibility of books. It is divided into nine subparts. The first one takes under consideration why the accessibility of books is a crucial factor in today’s world. It is followed by the analysis of the system’s needs, including what actors should it contain and what should their actions be, illustrated also on diagrams. Next is the design of the system, specifying among others the choice of the 3-tier architecture design pattern, the chosen technologies, e.x. the choice of a website for UI, the needed security and the solution for it and the use of sockets in communication with the database. Moreover, it presents the blueprint of the system. What is next, is the implementation part. In this chapter, one can see how the blueprint was converted into code. Some of the most important parts are the authentication of users with the use of session keys and UUIDs, sending requests is Java using the Spring MVC Framework and in C# using the REST web services, the communication with the database provided by the Hibernate ORM framework, creating the UI using React and the communication with the database server accomplished with TCP sockets. Afterwards is a section about tests, describing how they were conducted with Unit tests and with Requirement Test Descriptions. It is followed by a section about the results and the future of the project.</w:t>
+        <w:t>The following document presents the development of a system with the purpose of improving the accessibility of books. It is divided into nine subparts. The first one takes under consideration why the accessibility of books is a crucial factor in today’s world. It is followed by the analysis of the system’s needs, including what actors should it contain and what should their actions be, illustrated also on diagrams. Next is the design of the system, specifying among others the choice of the 3-tier architecture design pattern, the chosen technologies, e.x. the choice of a website for UI, the needed security and the solution for it and the use of sockets in communication with the database. Moreover, it presents the blueprint of the system. What is next, is the implementation part. In this chapter, one can see how the blueprint was converted into code. Some of the most important parts are the authentication of users with the use of session keys and UUIDs, sending requests is Java using the Spring MVC Framework and in C# using the REST web services, the communication with the database provided by the Hibernate ORM framework, creating the UI using React and the communication with the database server accomplished with TCP sockets. Afterwards is a section about tests, describing how they were conducted with Unit tests and with Requirement Test Descriptions. It is followed by a section about the results and the future of the project.</w:t>
       </w:r>
     </w:p>
     <w:p>
@@ -34427,31 +34427,13 @@
   <a:extraClrSchemeLst/>
   <a:extLst>
     <a:ext uri="{05A4C25C-085E-4340-85A3-A5531E510DB2}">
-      <thm15:themeFamily xmlns="" xmlns:thm15="http://schemas.microsoft.com/office/thememl/2012/main" name="Office Theme" id="{62F939B6-93AF-4DB8-9C6B-D6C7DFDC589F}" vid="{4A3C46E8-61CC-4603-A589-7422A47A8E4A}"/>
+      <thm15:themeFamily xmlns:thm15="http://schemas.microsoft.com/office/thememl/2012/main" xmlns="" name="Office Theme" id="{62F939B6-93AF-4DB8-9C6B-D6C7DFDC589F}" vid="{4A3C46E8-61CC-4603-A589-7422A47A8E4A}"/>
     </a:ext>
   </a:extLst>
 </a:theme>
 </file>
 
 <file path=customXml/item1.xml><?xml version="1.0" encoding="utf-8"?>
-<?mso-contentType ?>
-<FormTemplates xmlns="http://schemas.microsoft.com/sharepoint/v3/contenttype/forms">
-  <Display>DocumentLibraryForm</Display>
-  <Edit>DocumentLibraryForm</Edit>
-  <New>DocumentLibraryForm</New>
-</FormTemplates>
-</file>
-
-<file path=customXml/item2.xml><?xml version="1.0" encoding="utf-8"?>
-<p:properties xmlns:p="http://schemas.microsoft.com/office/2006/metadata/properties" xmlns:xsi="http://www.w3.org/2001/XMLSchema-instance" xmlns:pc="http://schemas.microsoft.com/office/infopath/2007/PartnerControls">
-  <documentManagement>
-    <PublishingExpirationDate xmlns="http://schemas.microsoft.com/sharepoint/v3" xsi:nil="true"/>
-    <PublishingStartDate xmlns="http://schemas.microsoft.com/sharepoint/v3" xsi:nil="true"/>
-  </documentManagement>
-</p:properties>
-</file>
-
-<file path=customXml/item3.xml><?xml version="1.0" encoding="utf-8"?>
 <ct:contentTypeSchema xmlns:ct="http://schemas.microsoft.com/office/2006/metadata/contentType" xmlns:ma="http://schemas.microsoft.com/office/2006/metadata/properties/metaAttributes" ct:_="" ma:_="" ma:contentTypeName="Document" ma:contentTypeID="0x01010009E7C416E4093549895C6C2566A479FB" ma:contentTypeVersion="1" ma:contentTypeDescription="Create a new document." ma:contentTypeScope="" ma:versionID="7d0bd202bc8dc6f8eb93d5ac0eceb699">
   <xsd:schema xmlns:xsd="http://www.w3.org/2001/XMLSchema" xmlns:xs="http://www.w3.org/2001/XMLSchema" xmlns:p="http://schemas.microsoft.com/office/2006/metadata/properties" xmlns:ns1="http://schemas.microsoft.com/sharepoint/v3" targetNamespace="http://schemas.microsoft.com/office/2006/metadata/properties" ma:root="true" ma:fieldsID="ef2aa9ed40e72a78c3822fc753b43e87" ns1:_="">
     <xsd:import namespace="http://schemas.microsoft.com/sharepoint/v3"/>
@@ -34583,6 +34565,24 @@
 </ct:contentTypeSchema>
 </file>
 
+<file path=customXml/item2.xml><?xml version="1.0" encoding="utf-8"?>
+<p:properties xmlns:p="http://schemas.microsoft.com/office/2006/metadata/properties" xmlns:xsi="http://www.w3.org/2001/XMLSchema-instance" xmlns:pc="http://schemas.microsoft.com/office/infopath/2007/PartnerControls">
+  <documentManagement>
+    <PublishingExpirationDate xmlns="http://schemas.microsoft.com/sharepoint/v3" xsi:nil="true"/>
+    <PublishingStartDate xmlns="http://schemas.microsoft.com/sharepoint/v3" xsi:nil="true"/>
+  </documentManagement>
+</p:properties>
+</file>
+
+<file path=customXml/item3.xml><?xml version="1.0" encoding="utf-8"?>
+<?mso-contentType ?>
+<FormTemplates xmlns="http://schemas.microsoft.com/sharepoint/v3/contenttype/forms">
+  <Display>DocumentLibraryForm</Display>
+  <Edit>DocumentLibraryForm</Edit>
+  <New>DocumentLibraryForm</New>
+</FormTemplates>
+</file>
+
 <file path=customXml/item4.xml><?xml version="1.0" encoding="utf-8"?>
 <b:Sources xmlns:b="http://schemas.openxmlformats.org/officeDocument/2006/bibliography" xmlns="http://schemas.openxmlformats.org/officeDocument/2006/bibliography" SelectedStyle="\HarvardAnglia2008OfficeOnline.xsl" StyleName="Harvard - Anglia" Version="2008">
   <b:Source>
@@ -34621,24 +34621,6 @@
 </file>
 
 <file path=customXml/itemProps1.xml><?xml version="1.0" encoding="utf-8"?>
-<ds:datastoreItem xmlns:ds="http://schemas.openxmlformats.org/officeDocument/2006/customXml" ds:itemID="{36B18D59-688D-4806-A4EA-B7808C4D834E}">
-  <ds:schemaRefs>
-    <ds:schemaRef ds:uri="http://schemas.microsoft.com/sharepoint/v3/contenttype/forms"/>
-  </ds:schemaRefs>
-</ds:datastoreItem>
-</file>
-
-<file path=customXml/itemProps2.xml><?xml version="1.0" encoding="utf-8"?>
-<ds:datastoreItem xmlns:ds="http://schemas.openxmlformats.org/officeDocument/2006/customXml" ds:itemID="{B3EBB357-DA60-469A-B5F2-E35DF6FD1B0D}">
-  <ds:schemaRefs>
-    <ds:schemaRef ds:uri="http://schemas.microsoft.com/office/2006/metadata/properties"/>
-    <ds:schemaRef ds:uri="http://schemas.microsoft.com/office/infopath/2007/PartnerControls"/>
-    <ds:schemaRef ds:uri="http://schemas.microsoft.com/sharepoint/v3"/>
-  </ds:schemaRefs>
-</ds:datastoreItem>
-</file>
-
-<file path=customXml/itemProps3.xml><?xml version="1.0" encoding="utf-8"?>
 <ds:datastoreItem xmlns:ds="http://schemas.openxmlformats.org/officeDocument/2006/customXml" ds:itemID="{57CD7F8E-6C84-4BEE-9CF8-DE3DCD57EFEB}">
   <ds:schemaRefs>
     <ds:schemaRef ds:uri="http://schemas.microsoft.com/office/2006/metadata/contentType"/>
@@ -34656,8 +34638,26 @@
 </ds:datastoreItem>
 </file>
 
+<file path=customXml/itemProps2.xml><?xml version="1.0" encoding="utf-8"?>
+<ds:datastoreItem xmlns:ds="http://schemas.openxmlformats.org/officeDocument/2006/customXml" ds:itemID="{B3EBB357-DA60-469A-B5F2-E35DF6FD1B0D}">
+  <ds:schemaRefs>
+    <ds:schemaRef ds:uri="http://schemas.microsoft.com/office/2006/metadata/properties"/>
+    <ds:schemaRef ds:uri="http://schemas.microsoft.com/office/infopath/2007/PartnerControls"/>
+    <ds:schemaRef ds:uri="http://schemas.microsoft.com/sharepoint/v3"/>
+  </ds:schemaRefs>
+</ds:datastoreItem>
+</file>
+
+<file path=customXml/itemProps3.xml><?xml version="1.0" encoding="utf-8"?>
+<ds:datastoreItem xmlns:ds="http://schemas.openxmlformats.org/officeDocument/2006/customXml" ds:itemID="{36B18D59-688D-4806-A4EA-B7808C4D834E}">
+  <ds:schemaRefs>
+    <ds:schemaRef ds:uri="http://schemas.microsoft.com/sharepoint/v3/contenttype/forms"/>
+  </ds:schemaRefs>
+</ds:datastoreItem>
+</file>
+
 <file path=customXml/itemProps4.xml><?xml version="1.0" encoding="utf-8"?>
-<ds:datastoreItem xmlns:ds="http://schemas.openxmlformats.org/officeDocument/2006/customXml" ds:itemID="{E143BCB2-8DAA-4893-A2C2-33AFF602EA24}">
+<ds:datastoreItem xmlns:ds="http://schemas.openxmlformats.org/officeDocument/2006/customXml" ds:itemID="{2F698009-7869-4C2D-AE9F-212B637D9543}">
   <ds:schemaRefs>
     <ds:schemaRef ds:uri="http://schemas.openxmlformats.org/officeDocument/2006/bibliography"/>
   </ds:schemaRefs>

</xml_diff>

<commit_message>
3rd and last try PR pdf
</commit_message>
<xml_diff>
--- a/Docs/ProjectReport.docx
+++ b/Docs/ProjectReport.docx
@@ -344,7 +344,7 @@
           <w:szCs w:val="24"/>
           <w:lang w:val="en-US"/>
         </w:rPr>
-        <w:t>35</w:t>
+        <w:t>44</w:t>
       </w:r>
       <w:bookmarkStart w:id="1" w:name="_GoBack"/>
       <w:bookmarkEnd w:id="1"/>
@@ -534,7 +534,7 @@
             </w:rPr>
             <w:fldChar w:fldCharType="separate"/>
           </w:r>
-          <w:hyperlink w:anchor="_Toc532948791" w:history="1">
+          <w:hyperlink w:anchor="_Toc532952649" w:history="1">
             <w:r>
               <w:rPr>
                 <w:rStyle w:val="Hypertextovprepojenie"/>
@@ -562,7 +562,7 @@
                 <w:noProof/>
                 <w:webHidden/>
               </w:rPr>
-              <w:instrText xml:space="preserve"> PAGEREF _Toc532948791 \h </w:instrText>
+              <w:instrText xml:space="preserve"> PAGEREF _Toc532952649 \h </w:instrText>
             </w:r>
             <w:r>
               <w:rPr>
@@ -607,7 +607,7 @@
               <w:lang w:val="sk-SK" w:eastAsia="sk-SK"/>
             </w:rPr>
           </w:pPr>
-          <w:hyperlink w:anchor="_Toc532948792" w:history="1">
+          <w:hyperlink w:anchor="_Toc532952650" w:history="1">
             <w:r>
               <w:rPr>
                 <w:rStyle w:val="Hypertextovprepojenie"/>
@@ -652,7 +652,7 @@
                 <w:noProof/>
                 <w:webHidden/>
               </w:rPr>
-              <w:instrText xml:space="preserve"> PAGEREF _Toc532948792 \h </w:instrText>
+              <w:instrText xml:space="preserve"> PAGEREF _Toc532952650 \h </w:instrText>
             </w:r>
             <w:r>
               <w:rPr>
@@ -697,7 +697,7 @@
               <w:lang w:val="sk-SK" w:eastAsia="sk-SK"/>
             </w:rPr>
           </w:pPr>
-          <w:hyperlink w:anchor="_Toc532948793" w:history="1">
+          <w:hyperlink w:anchor="_Toc532952651" w:history="1">
             <w:r>
               <w:rPr>
                 <w:rStyle w:val="Hypertextovprepojenie"/>
@@ -742,7 +742,7 @@
                 <w:noProof/>
                 <w:webHidden/>
               </w:rPr>
-              <w:instrText xml:space="preserve"> PAGEREF _Toc532948793 \h </w:instrText>
+              <w:instrText xml:space="preserve"> PAGEREF _Toc532952651 \h </w:instrText>
             </w:r>
             <w:r>
               <w:rPr>
@@ -787,7 +787,7 @@
               <w:lang w:val="sk-SK" w:eastAsia="sk-SK"/>
             </w:rPr>
           </w:pPr>
-          <w:hyperlink w:anchor="_Toc532948794" w:history="1">
+          <w:hyperlink w:anchor="_Toc532952652" w:history="1">
             <w:r>
               <w:rPr>
                 <w:rStyle w:val="Hypertextovprepojenie"/>
@@ -832,7 +832,7 @@
                 <w:noProof/>
                 <w:webHidden/>
               </w:rPr>
-              <w:instrText xml:space="preserve"> PAGEREF _Toc532948794 \h </w:instrText>
+              <w:instrText xml:space="preserve"> PAGEREF _Toc532952652 \h </w:instrText>
             </w:r>
             <w:r>
               <w:rPr>
@@ -877,7 +877,7 @@
               <w:lang w:val="sk-SK" w:eastAsia="sk-SK"/>
             </w:rPr>
           </w:pPr>
-          <w:hyperlink w:anchor="_Toc532948795" w:history="1">
+          <w:hyperlink w:anchor="_Toc532952653" w:history="1">
             <w:r>
               <w:rPr>
                 <w:rStyle w:val="Hypertextovprepojenie"/>
@@ -922,7 +922,7 @@
                 <w:noProof/>
                 <w:webHidden/>
               </w:rPr>
-              <w:instrText xml:space="preserve"> PAGEREF _Toc532948795 \h </w:instrText>
+              <w:instrText xml:space="preserve"> PAGEREF _Toc532952653 \h </w:instrText>
             </w:r>
             <w:r>
               <w:rPr>
@@ -967,7 +967,7 @@
               <w:lang w:val="sk-SK" w:eastAsia="sk-SK"/>
             </w:rPr>
           </w:pPr>
-          <w:hyperlink w:anchor="_Toc532948796" w:history="1">
+          <w:hyperlink w:anchor="_Toc532952654" w:history="1">
             <w:r>
               <w:rPr>
                 <w:rStyle w:val="Hypertextovprepojenie"/>
@@ -1012,7 +1012,7 @@
                 <w:noProof/>
                 <w:webHidden/>
               </w:rPr>
-              <w:instrText xml:space="preserve"> PAGEREF _Toc532948796 \h </w:instrText>
+              <w:instrText xml:space="preserve"> PAGEREF _Toc532952654 \h </w:instrText>
             </w:r>
             <w:r>
               <w:rPr>
@@ -1057,7 +1057,7 @@
               <w:lang w:val="sk-SK" w:eastAsia="sk-SK"/>
             </w:rPr>
           </w:pPr>
-          <w:hyperlink w:anchor="_Toc532948797" w:history="1">
+          <w:hyperlink w:anchor="_Toc532952655" w:history="1">
             <w:r>
               <w:rPr>
                 <w:rStyle w:val="Hypertextovprepojenie"/>
@@ -1102,7 +1102,7 @@
                 <w:noProof/>
                 <w:webHidden/>
               </w:rPr>
-              <w:instrText xml:space="preserve"> PAGEREF _Toc532948797 \h </w:instrText>
+              <w:instrText xml:space="preserve"> PAGEREF _Toc532952655 \h </w:instrText>
             </w:r>
             <w:r>
               <w:rPr>
@@ -1147,7 +1147,7 @@
               <w:lang w:val="sk-SK" w:eastAsia="sk-SK"/>
             </w:rPr>
           </w:pPr>
-          <w:hyperlink w:anchor="_Toc532948798" w:history="1">
+          <w:hyperlink w:anchor="_Toc532952656" w:history="1">
             <w:r>
               <w:rPr>
                 <w:rStyle w:val="Hypertextovprepojenie"/>
@@ -1192,7 +1192,7 @@
                 <w:noProof/>
                 <w:webHidden/>
               </w:rPr>
-              <w:instrText xml:space="preserve"> PAGEREF _Toc532948798 \h </w:instrText>
+              <w:instrText xml:space="preserve"> PAGEREF _Toc532952656 \h </w:instrText>
             </w:r>
             <w:r>
               <w:rPr>
@@ -1237,7 +1237,7 @@
               <w:lang w:val="sk-SK" w:eastAsia="sk-SK"/>
             </w:rPr>
           </w:pPr>
-          <w:hyperlink w:anchor="_Toc532948799" w:history="1">
+          <w:hyperlink w:anchor="_Toc532952657" w:history="1">
             <w:r>
               <w:rPr>
                 <w:rStyle w:val="Hypertextovprepojenie"/>
@@ -1282,7 +1282,7 @@
                 <w:noProof/>
                 <w:webHidden/>
               </w:rPr>
-              <w:instrText xml:space="preserve"> PAGEREF _Toc532948799 \h </w:instrText>
+              <w:instrText xml:space="preserve"> PAGEREF _Toc532952657 \h </w:instrText>
             </w:r>
             <w:r>
               <w:rPr>
@@ -1302,7 +1302,7 @@
                 <w:noProof/>
                 <w:webHidden/>
               </w:rPr>
-              <w:t>9</w:t>
+              <w:t>10</w:t>
             </w:r>
             <w:r>
               <w:rPr>
@@ -1327,7 +1327,7 @@
               <w:lang w:val="sk-SK" w:eastAsia="sk-SK"/>
             </w:rPr>
           </w:pPr>
-          <w:hyperlink w:anchor="_Toc532948800" w:history="1">
+          <w:hyperlink w:anchor="_Toc532952658" w:history="1">
             <w:r>
               <w:rPr>
                 <w:rStyle w:val="Hypertextovprepojenie"/>
@@ -1372,7 +1372,7 @@
                 <w:noProof/>
                 <w:webHidden/>
               </w:rPr>
-              <w:instrText xml:space="preserve"> PAGEREF _Toc532948800 \h </w:instrText>
+              <w:instrText xml:space="preserve"> PAGEREF _Toc532952658 \h </w:instrText>
             </w:r>
             <w:r>
               <w:rPr>
@@ -1417,7 +1417,7 @@
               <w:lang w:val="sk-SK" w:eastAsia="sk-SK"/>
             </w:rPr>
           </w:pPr>
-          <w:hyperlink w:anchor="_Toc532948801" w:history="1">
+          <w:hyperlink w:anchor="_Toc532952659" w:history="1">
             <w:r>
               <w:rPr>
                 <w:rStyle w:val="Hypertextovprepojenie"/>
@@ -1462,7 +1462,7 @@
                 <w:noProof/>
                 <w:webHidden/>
               </w:rPr>
-              <w:instrText xml:space="preserve"> PAGEREF _Toc532948801 \h </w:instrText>
+              <w:instrText xml:space="preserve"> PAGEREF _Toc532952659 \h </w:instrText>
             </w:r>
             <w:r>
               <w:rPr>
@@ -1507,7 +1507,7 @@
               <w:lang w:val="sk-SK" w:eastAsia="sk-SK"/>
             </w:rPr>
           </w:pPr>
-          <w:hyperlink w:anchor="_Toc532948802" w:history="1">
+          <w:hyperlink w:anchor="_Toc532952660" w:history="1">
             <w:r>
               <w:rPr>
                 <w:rStyle w:val="Hypertextovprepojenie"/>
@@ -1531,7 +1531,7 @@
                 <w:noProof/>
                 <w:lang w:val="en-US"/>
               </w:rPr>
-              <w:t>Choose of GUI</w:t>
+              <w:t>Choice of GUI</w:t>
             </w:r>
             <w:r>
               <w:rPr>
@@ -1552,7 +1552,7 @@
                 <w:noProof/>
                 <w:webHidden/>
               </w:rPr>
-              <w:instrText xml:space="preserve"> PAGEREF _Toc532948802 \h </w:instrText>
+              <w:instrText xml:space="preserve"> PAGEREF _Toc532952660 \h </w:instrText>
             </w:r>
             <w:r>
               <w:rPr>
@@ -1597,7 +1597,7 @@
               <w:lang w:val="sk-SK" w:eastAsia="sk-SK"/>
             </w:rPr>
           </w:pPr>
-          <w:hyperlink w:anchor="_Toc532948803" w:history="1">
+          <w:hyperlink w:anchor="_Toc532952661" w:history="1">
             <w:r>
               <w:rPr>
                 <w:rStyle w:val="Hypertextovprepojenie"/>
@@ -1642,7 +1642,7 @@
                 <w:noProof/>
                 <w:webHidden/>
               </w:rPr>
-              <w:instrText xml:space="preserve"> PAGEREF _Toc532948803 \h </w:instrText>
+              <w:instrText xml:space="preserve"> PAGEREF _Toc532952661 \h </w:instrText>
             </w:r>
             <w:r>
               <w:rPr>
@@ -1687,7 +1687,7 @@
               <w:lang w:val="sk-SK" w:eastAsia="sk-SK"/>
             </w:rPr>
           </w:pPr>
-          <w:hyperlink w:anchor="_Toc532948804" w:history="1">
+          <w:hyperlink w:anchor="_Toc532952662" w:history="1">
             <w:r>
               <w:rPr>
                 <w:rStyle w:val="Hypertextovprepojenie"/>
@@ -1732,7 +1732,7 @@
                 <w:noProof/>
                 <w:webHidden/>
               </w:rPr>
-              <w:instrText xml:space="preserve"> PAGEREF _Toc532948804 \h </w:instrText>
+              <w:instrText xml:space="preserve"> PAGEREF _Toc532952662 \h </w:instrText>
             </w:r>
             <w:r>
               <w:rPr>
@@ -1777,7 +1777,7 @@
               <w:lang w:val="sk-SK" w:eastAsia="sk-SK"/>
             </w:rPr>
           </w:pPr>
-          <w:hyperlink w:anchor="_Toc532948805" w:history="1">
+          <w:hyperlink w:anchor="_Toc532952663" w:history="1">
             <w:r>
               <w:rPr>
                 <w:rStyle w:val="Hypertextovprepojenie"/>
@@ -1822,7 +1822,7 @@
                 <w:noProof/>
                 <w:webHidden/>
               </w:rPr>
-              <w:instrText xml:space="preserve"> PAGEREF _Toc532948805 \h </w:instrText>
+              <w:instrText xml:space="preserve"> PAGEREF _Toc532952663 \h </w:instrText>
             </w:r>
             <w:r>
               <w:rPr>
@@ -1867,7 +1867,7 @@
               <w:lang w:val="sk-SK" w:eastAsia="sk-SK"/>
             </w:rPr>
           </w:pPr>
-          <w:hyperlink w:anchor="_Toc532948806" w:history="1">
+          <w:hyperlink w:anchor="_Toc532952664" w:history="1">
             <w:r>
               <w:rPr>
                 <w:rStyle w:val="Hypertextovprepojenie"/>
@@ -1912,7 +1912,7 @@
                 <w:noProof/>
                 <w:webHidden/>
               </w:rPr>
-              <w:instrText xml:space="preserve"> PAGEREF _Toc532948806 \h </w:instrText>
+              <w:instrText xml:space="preserve"> PAGEREF _Toc532952664 \h </w:instrText>
             </w:r>
             <w:r>
               <w:rPr>
@@ -1932,7 +1932,7 @@
                 <w:noProof/>
                 <w:webHidden/>
               </w:rPr>
-              <w:t>19</w:t>
+              <w:t>20</w:t>
             </w:r>
             <w:r>
               <w:rPr>
@@ -1957,7 +1957,7 @@
               <w:lang w:val="sk-SK" w:eastAsia="sk-SK"/>
             </w:rPr>
           </w:pPr>
-          <w:hyperlink w:anchor="_Toc532948807" w:history="1">
+          <w:hyperlink w:anchor="_Toc532952665" w:history="1">
             <w:r>
               <w:rPr>
                 <w:rStyle w:val="Hypertextovprepojenie"/>
@@ -2002,7 +2002,7 @@
                 <w:noProof/>
                 <w:webHidden/>
               </w:rPr>
-              <w:instrText xml:space="preserve"> PAGEREF _Toc532948807 \h </w:instrText>
+              <w:instrText xml:space="preserve"> PAGEREF _Toc532952665 \h </w:instrText>
             </w:r>
             <w:r>
               <w:rPr>
@@ -2047,7 +2047,7 @@
               <w:lang w:val="sk-SK" w:eastAsia="sk-SK"/>
             </w:rPr>
           </w:pPr>
-          <w:hyperlink w:anchor="_Toc532948808" w:history="1">
+          <w:hyperlink w:anchor="_Toc532952666" w:history="1">
             <w:r>
               <w:rPr>
                 <w:rStyle w:val="Hypertextovprepojenie"/>
@@ -2092,7 +2092,7 @@
                 <w:noProof/>
                 <w:webHidden/>
               </w:rPr>
-              <w:instrText xml:space="preserve"> PAGEREF _Toc532948808 \h </w:instrText>
+              <w:instrText xml:space="preserve"> PAGEREF _Toc532952666 \h </w:instrText>
             </w:r>
             <w:r>
               <w:rPr>
@@ -2137,7 +2137,7 @@
               <w:lang w:val="sk-SK" w:eastAsia="sk-SK"/>
             </w:rPr>
           </w:pPr>
-          <w:hyperlink w:anchor="_Toc532948809" w:history="1">
+          <w:hyperlink w:anchor="_Toc532952667" w:history="1">
             <w:r>
               <w:rPr>
                 <w:rStyle w:val="Hypertextovprepojenie"/>
@@ -2182,7 +2182,7 @@
                 <w:noProof/>
                 <w:webHidden/>
               </w:rPr>
-              <w:instrText xml:space="preserve"> PAGEREF _Toc532948809 \h </w:instrText>
+              <w:instrText xml:space="preserve"> PAGEREF _Toc532952667 \h </w:instrText>
             </w:r>
             <w:r>
               <w:rPr>
@@ -2202,7 +2202,7 @@
                 <w:noProof/>
                 <w:webHidden/>
               </w:rPr>
-              <w:t>22</w:t>
+              <w:t>23</w:t>
             </w:r>
             <w:r>
               <w:rPr>
@@ -2227,7 +2227,7 @@
               <w:lang w:val="sk-SK" w:eastAsia="sk-SK"/>
             </w:rPr>
           </w:pPr>
-          <w:hyperlink w:anchor="_Toc532948810" w:history="1">
+          <w:hyperlink w:anchor="_Toc532952668" w:history="1">
             <w:r>
               <w:rPr>
                 <w:rStyle w:val="Hypertextovprepojenie"/>
@@ -2272,7 +2272,7 @@
                 <w:noProof/>
                 <w:webHidden/>
               </w:rPr>
-              <w:instrText xml:space="preserve"> PAGEREF _Toc532948810 \h </w:instrText>
+              <w:instrText xml:space="preserve"> PAGEREF _Toc532952668 \h </w:instrText>
             </w:r>
             <w:r>
               <w:rPr>
@@ -2317,7 +2317,7 @@
               <w:lang w:val="sk-SK" w:eastAsia="sk-SK"/>
             </w:rPr>
           </w:pPr>
-          <w:hyperlink w:anchor="_Toc532948811" w:history="1">
+          <w:hyperlink w:anchor="_Toc532952669" w:history="1">
             <w:r>
               <w:rPr>
                 <w:rStyle w:val="Hypertextovprepojenie"/>
@@ -2362,7 +2362,7 @@
                 <w:noProof/>
                 <w:webHidden/>
               </w:rPr>
-              <w:instrText xml:space="preserve"> PAGEREF _Toc532948811 \h </w:instrText>
+              <w:instrText xml:space="preserve"> PAGEREF _Toc532952669 \h </w:instrText>
             </w:r>
             <w:r>
               <w:rPr>
@@ -2407,7 +2407,7 @@
               <w:lang w:val="sk-SK" w:eastAsia="sk-SK"/>
             </w:rPr>
           </w:pPr>
-          <w:hyperlink w:anchor="_Toc532948812" w:history="1">
+          <w:hyperlink w:anchor="_Toc532952670" w:history="1">
             <w:r>
               <w:rPr>
                 <w:rStyle w:val="Hypertextovprepojenie"/>
@@ -2452,7 +2452,7 @@
                 <w:noProof/>
                 <w:webHidden/>
               </w:rPr>
-              <w:instrText xml:space="preserve"> PAGEREF _Toc532948812 \h </w:instrText>
+              <w:instrText xml:space="preserve"> PAGEREF _Toc532952670 \h </w:instrText>
             </w:r>
             <w:r>
               <w:rPr>
@@ -2472,7 +2472,7 @@
                 <w:noProof/>
                 <w:webHidden/>
               </w:rPr>
-              <w:t>23</w:t>
+              <w:t>24</w:t>
             </w:r>
             <w:r>
               <w:rPr>
@@ -2497,7 +2497,7 @@
               <w:lang w:val="sk-SK" w:eastAsia="sk-SK"/>
             </w:rPr>
           </w:pPr>
-          <w:hyperlink w:anchor="_Toc532948813" w:history="1">
+          <w:hyperlink w:anchor="_Toc532952671" w:history="1">
             <w:r>
               <w:rPr>
                 <w:rStyle w:val="Hypertextovprepojenie"/>
@@ -2542,7 +2542,7 @@
                 <w:noProof/>
                 <w:webHidden/>
               </w:rPr>
-              <w:instrText xml:space="preserve"> PAGEREF _Toc532948813 \h </w:instrText>
+              <w:instrText xml:space="preserve"> PAGEREF _Toc532952671 \h </w:instrText>
             </w:r>
             <w:r>
               <w:rPr>
@@ -2562,7 +2562,7 @@
                 <w:noProof/>
                 <w:webHidden/>
               </w:rPr>
-              <w:t>23</w:t>
+              <w:t>24</w:t>
             </w:r>
             <w:r>
               <w:rPr>
@@ -2587,7 +2587,7 @@
               <w:lang w:val="sk-SK" w:eastAsia="sk-SK"/>
             </w:rPr>
           </w:pPr>
-          <w:hyperlink w:anchor="_Toc532948814" w:history="1">
+          <w:hyperlink w:anchor="_Toc532952672" w:history="1">
             <w:r>
               <w:rPr>
                 <w:rStyle w:val="Hypertextovprepojenie"/>
@@ -2632,7 +2632,7 @@
                 <w:noProof/>
                 <w:webHidden/>
               </w:rPr>
-              <w:instrText xml:space="preserve"> PAGEREF _Toc532948814 \h </w:instrText>
+              <w:instrText xml:space="preserve"> PAGEREF _Toc532952672 \h </w:instrText>
             </w:r>
             <w:r>
               <w:rPr>
@@ -2677,7 +2677,7 @@
               <w:lang w:val="sk-SK" w:eastAsia="sk-SK"/>
             </w:rPr>
           </w:pPr>
-          <w:hyperlink w:anchor="_Toc532948815" w:history="1">
+          <w:hyperlink w:anchor="_Toc532952673" w:history="1">
             <w:r>
               <w:rPr>
                 <w:rStyle w:val="Hypertextovprepojenie"/>
@@ -2722,7 +2722,7 @@
                 <w:noProof/>
                 <w:webHidden/>
               </w:rPr>
-              <w:instrText xml:space="preserve"> PAGEREF _Toc532948815 \h </w:instrText>
+              <w:instrText xml:space="preserve"> PAGEREF _Toc532952673 \h </w:instrText>
             </w:r>
             <w:r>
               <w:rPr>
@@ -2767,7 +2767,7 @@
               <w:lang w:val="sk-SK" w:eastAsia="sk-SK"/>
             </w:rPr>
           </w:pPr>
-          <w:hyperlink w:anchor="_Toc532948816" w:history="1">
+          <w:hyperlink w:anchor="_Toc532952674" w:history="1">
             <w:r>
               <w:rPr>
                 <w:rStyle w:val="Hypertextovprepojenie"/>
@@ -2812,7 +2812,7 @@
                 <w:noProof/>
                 <w:webHidden/>
               </w:rPr>
-              <w:instrText xml:space="preserve"> PAGEREF _Toc532948816 \h </w:instrText>
+              <w:instrText xml:space="preserve"> PAGEREF _Toc532952674 \h </w:instrText>
             </w:r>
             <w:r>
               <w:rPr>
@@ -2832,7 +2832,7 @@
                 <w:noProof/>
                 <w:webHidden/>
               </w:rPr>
-              <w:t>28</w:t>
+              <w:t>29</w:t>
             </w:r>
             <w:r>
               <w:rPr>
@@ -2857,7 +2857,7 @@
               <w:lang w:val="sk-SK" w:eastAsia="sk-SK"/>
             </w:rPr>
           </w:pPr>
-          <w:hyperlink w:anchor="_Toc532948817" w:history="1">
+          <w:hyperlink w:anchor="_Toc532952675" w:history="1">
             <w:r>
               <w:rPr>
                 <w:rStyle w:val="Hypertextovprepojenie"/>
@@ -2902,7 +2902,7 @@
                 <w:noProof/>
                 <w:webHidden/>
               </w:rPr>
-              <w:instrText xml:space="preserve"> PAGEREF _Toc532948817 \h </w:instrText>
+              <w:instrText xml:space="preserve"> PAGEREF _Toc532952675 \h </w:instrText>
             </w:r>
             <w:r>
               <w:rPr>
@@ -2947,7 +2947,7 @@
               <w:lang w:val="sk-SK" w:eastAsia="sk-SK"/>
             </w:rPr>
           </w:pPr>
-          <w:hyperlink w:anchor="_Toc532948818" w:history="1">
+          <w:hyperlink w:anchor="_Toc532952676" w:history="1">
             <w:r>
               <w:rPr>
                 <w:rStyle w:val="Hypertextovprepojenie"/>
@@ -2993,7 +2993,7 @@
                 <w:noProof/>
                 <w:webHidden/>
               </w:rPr>
-              <w:instrText xml:space="preserve"> PAGEREF _Toc532948818 \h </w:instrText>
+              <w:instrText xml:space="preserve"> PAGEREF _Toc532952676 \h </w:instrText>
             </w:r>
             <w:r>
               <w:rPr>
@@ -3038,7 +3038,7 @@
               <w:lang w:val="sk-SK" w:eastAsia="sk-SK"/>
             </w:rPr>
           </w:pPr>
-          <w:hyperlink w:anchor="_Toc532948819" w:history="1">
+          <w:hyperlink w:anchor="_Toc532952677" w:history="1">
             <w:r>
               <w:rPr>
                 <w:rStyle w:val="Hypertextovprepojenie"/>
@@ -3083,7 +3083,7 @@
                 <w:noProof/>
                 <w:webHidden/>
               </w:rPr>
-              <w:instrText xml:space="preserve"> PAGEREF _Toc532948819 \h </w:instrText>
+              <w:instrText xml:space="preserve"> PAGEREF _Toc532952677 \h </w:instrText>
             </w:r>
             <w:r>
               <w:rPr>
@@ -3128,7 +3128,7 @@
               <w:lang w:val="sk-SK" w:eastAsia="sk-SK"/>
             </w:rPr>
           </w:pPr>
-          <w:hyperlink w:anchor="_Toc532948820" w:history="1">
+          <w:hyperlink w:anchor="_Toc532952678" w:history="1">
             <w:r>
               <w:rPr>
                 <w:rStyle w:val="Hypertextovprepojenie"/>
@@ -3173,7 +3173,7 @@
                 <w:noProof/>
                 <w:webHidden/>
               </w:rPr>
-              <w:instrText xml:space="preserve"> PAGEREF _Toc532948820 \h </w:instrText>
+              <w:instrText xml:space="preserve"> PAGEREF _Toc532952678 \h </w:instrText>
             </w:r>
             <w:r>
               <w:rPr>
@@ -3218,7 +3218,7 @@
               <w:lang w:val="sk-SK" w:eastAsia="sk-SK"/>
             </w:rPr>
           </w:pPr>
-          <w:hyperlink w:anchor="_Toc532948821" w:history="1">
+          <w:hyperlink w:anchor="_Toc532952679" w:history="1">
             <w:r>
               <w:rPr>
                 <w:rStyle w:val="Hypertextovprepojenie"/>
@@ -3263,7 +3263,7 @@
                 <w:noProof/>
                 <w:webHidden/>
               </w:rPr>
-              <w:instrText xml:space="preserve"> PAGEREF _Toc532948821 \h </w:instrText>
+              <w:instrText xml:space="preserve"> PAGEREF _Toc532952679 \h </w:instrText>
             </w:r>
             <w:r>
               <w:rPr>
@@ -3308,7 +3308,7 @@
               <w:lang w:val="sk-SK" w:eastAsia="sk-SK"/>
             </w:rPr>
           </w:pPr>
-          <w:hyperlink w:anchor="_Toc532948822" w:history="1">
+          <w:hyperlink w:anchor="_Toc532952680" w:history="1">
             <w:r>
               <w:rPr>
                 <w:rStyle w:val="Hypertextovprepojenie"/>
@@ -3353,7 +3353,7 @@
                 <w:noProof/>
                 <w:webHidden/>
               </w:rPr>
-              <w:instrText xml:space="preserve"> PAGEREF _Toc532948822 \h </w:instrText>
+              <w:instrText xml:space="preserve"> PAGEREF _Toc532952680 \h </w:instrText>
             </w:r>
             <w:r>
               <w:rPr>
@@ -3398,7 +3398,7 @@
               <w:lang w:val="sk-SK" w:eastAsia="sk-SK"/>
             </w:rPr>
           </w:pPr>
-          <w:hyperlink w:anchor="_Toc532948823" w:history="1">
+          <w:hyperlink w:anchor="_Toc532952681" w:history="1">
             <w:r>
               <w:rPr>
                 <w:rStyle w:val="Hypertextovprepojenie"/>
@@ -3444,7 +3444,7 @@
                 <w:noProof/>
                 <w:webHidden/>
               </w:rPr>
-              <w:instrText xml:space="preserve"> PAGEREF _Toc532948823 \h </w:instrText>
+              <w:instrText xml:space="preserve"> PAGEREF _Toc532952681 \h </w:instrText>
             </w:r>
             <w:r>
               <w:rPr>
@@ -3464,7 +3464,7 @@
                 <w:noProof/>
                 <w:webHidden/>
               </w:rPr>
-              <w:t>46</w:t>
+              <w:t>45</w:t>
             </w:r>
             <w:r>
               <w:rPr>
@@ -3489,7 +3489,7 @@
               <w:lang w:val="sk-SK" w:eastAsia="sk-SK"/>
             </w:rPr>
           </w:pPr>
-          <w:hyperlink w:anchor="_Toc532948824" w:history="1">
+          <w:hyperlink w:anchor="_Toc532952682" w:history="1">
             <w:r>
               <w:rPr>
                 <w:rStyle w:val="Hypertextovprepojenie"/>
@@ -3534,7 +3534,7 @@
                 <w:noProof/>
                 <w:webHidden/>
               </w:rPr>
-              <w:instrText xml:space="preserve"> PAGEREF _Toc532948824 \h </w:instrText>
+              <w:instrText xml:space="preserve"> PAGEREF _Toc532952682 \h </w:instrText>
             </w:r>
             <w:r>
               <w:rPr>
@@ -3554,7 +3554,7 @@
                 <w:noProof/>
                 <w:webHidden/>
               </w:rPr>
-              <w:t>49</w:t>
+              <w:t>48</w:t>
             </w:r>
             <w:r>
               <w:rPr>
@@ -3579,7 +3579,7 @@
               <w:lang w:val="sk-SK" w:eastAsia="sk-SK"/>
             </w:rPr>
           </w:pPr>
-          <w:hyperlink w:anchor="_Toc532948825" w:history="1">
+          <w:hyperlink w:anchor="_Toc532952683" w:history="1">
             <w:r>
               <w:rPr>
                 <w:rStyle w:val="Hypertextovprepojenie"/>
@@ -3624,7 +3624,7 @@
                 <w:noProof/>
                 <w:webHidden/>
               </w:rPr>
-              <w:instrText xml:space="preserve"> PAGEREF _Toc532948825 \h </w:instrText>
+              <w:instrText xml:space="preserve"> PAGEREF _Toc532952683 \h </w:instrText>
             </w:r>
             <w:r>
               <w:rPr>
@@ -3644,7 +3644,7 @@
                 <w:noProof/>
                 <w:webHidden/>
               </w:rPr>
-              <w:t>49</w:t>
+              <w:t>48</w:t>
             </w:r>
             <w:r>
               <w:rPr>
@@ -3669,7 +3669,7 @@
               <w:lang w:val="sk-SK" w:eastAsia="sk-SK"/>
             </w:rPr>
           </w:pPr>
-          <w:hyperlink w:anchor="_Toc532948826" w:history="1">
+          <w:hyperlink w:anchor="_Toc532952684" w:history="1">
             <w:r>
               <w:rPr>
                 <w:rStyle w:val="Hypertextovprepojenie"/>
@@ -3714,7 +3714,7 @@
                 <w:noProof/>
                 <w:webHidden/>
               </w:rPr>
-              <w:instrText xml:space="preserve"> PAGEREF _Toc532948826 \h </w:instrText>
+              <w:instrText xml:space="preserve"> PAGEREF _Toc532952684 \h </w:instrText>
             </w:r>
             <w:r>
               <w:rPr>
@@ -3734,7 +3734,7 @@
                 <w:noProof/>
                 <w:webHidden/>
               </w:rPr>
-              <w:t>50</w:t>
+              <w:t>49</w:t>
             </w:r>
             <w:r>
               <w:rPr>
@@ -3759,7 +3759,7 @@
               <w:lang w:val="sk-SK" w:eastAsia="sk-SK"/>
             </w:rPr>
           </w:pPr>
-          <w:hyperlink w:anchor="_Toc532948827" w:history="1">
+          <w:hyperlink w:anchor="_Toc532952685" w:history="1">
             <w:r>
               <w:rPr>
                 <w:rStyle w:val="Hypertextovprepojenie"/>
@@ -3804,7 +3804,7 @@
                 <w:noProof/>
                 <w:webHidden/>
               </w:rPr>
-              <w:instrText xml:space="preserve"> PAGEREF _Toc532948827 \h </w:instrText>
+              <w:instrText xml:space="preserve"> PAGEREF _Toc532952685 \h </w:instrText>
             </w:r>
             <w:r>
               <w:rPr>
@@ -3824,7 +3824,7 @@
                 <w:noProof/>
                 <w:webHidden/>
               </w:rPr>
-              <w:t>57</w:t>
+              <w:t>56</w:t>
             </w:r>
             <w:r>
               <w:rPr>
@@ -3849,7 +3849,7 @@
               <w:lang w:val="sk-SK" w:eastAsia="sk-SK"/>
             </w:rPr>
           </w:pPr>
-          <w:hyperlink w:anchor="_Toc532948828" w:history="1">
+          <w:hyperlink w:anchor="_Toc532952686" w:history="1">
             <w:r>
               <w:rPr>
                 <w:rStyle w:val="Hypertextovprepojenie"/>
@@ -3894,7 +3894,7 @@
                 <w:noProof/>
                 <w:webHidden/>
               </w:rPr>
-              <w:instrText xml:space="preserve"> PAGEREF _Toc532948828 \h </w:instrText>
+              <w:instrText xml:space="preserve"> PAGEREF _Toc532952686 \h </w:instrText>
             </w:r>
             <w:r>
               <w:rPr>
@@ -3914,7 +3914,7 @@
                 <w:noProof/>
                 <w:webHidden/>
               </w:rPr>
-              <w:t>58</w:t>
+              <w:t>57</w:t>
             </w:r>
             <w:r>
               <w:rPr>
@@ -3939,7 +3939,7 @@
               <w:lang w:val="sk-SK" w:eastAsia="sk-SK"/>
             </w:rPr>
           </w:pPr>
-          <w:hyperlink w:anchor="_Toc532948829" w:history="1">
+          <w:hyperlink w:anchor="_Toc532952687" w:history="1">
             <w:r>
               <w:rPr>
                 <w:rStyle w:val="Hypertextovprepojenie"/>
@@ -3984,7 +3984,7 @@
                 <w:noProof/>
                 <w:webHidden/>
               </w:rPr>
-              <w:instrText xml:space="preserve"> PAGEREF _Toc532948829 \h </w:instrText>
+              <w:instrText xml:space="preserve"> PAGEREF _Toc532952687 \h </w:instrText>
             </w:r>
             <w:r>
               <w:rPr>
@@ -4004,7 +4004,7 @@
                 <w:noProof/>
                 <w:webHidden/>
               </w:rPr>
-              <w:t>59</w:t>
+              <w:t>58</w:t>
             </w:r>
             <w:r>
               <w:rPr>
@@ -4029,7 +4029,7 @@
               <w:lang w:val="sk-SK" w:eastAsia="sk-SK"/>
             </w:rPr>
           </w:pPr>
-          <w:hyperlink w:anchor="_Toc532948830" w:history="1">
+          <w:hyperlink w:anchor="_Toc532952688" w:history="1">
             <w:r>
               <w:rPr>
                 <w:rStyle w:val="Hypertextovprepojenie"/>
@@ -4074,7 +4074,7 @@
                 <w:noProof/>
                 <w:webHidden/>
               </w:rPr>
-              <w:instrText xml:space="preserve"> PAGEREF _Toc532948830 \h </w:instrText>
+              <w:instrText xml:space="preserve"> PAGEREF _Toc532952688 \h </w:instrText>
             </w:r>
             <w:r>
               <w:rPr>
@@ -4094,7 +4094,7 @@
                 <w:noProof/>
                 <w:webHidden/>
               </w:rPr>
-              <w:t>60</w:t>
+              <w:t>59</w:t>
             </w:r>
             <w:r>
               <w:rPr>
@@ -4119,7 +4119,7 @@
               <w:lang w:val="sk-SK" w:eastAsia="sk-SK"/>
             </w:rPr>
           </w:pPr>
-          <w:hyperlink w:anchor="_Toc532948831" w:history="1">
+          <w:hyperlink w:anchor="_Toc532952689" w:history="1">
             <w:r>
               <w:rPr>
                 <w:rStyle w:val="Hypertextovprepojenie"/>
@@ -4164,7 +4164,7 @@
                 <w:noProof/>
                 <w:webHidden/>
               </w:rPr>
-              <w:instrText xml:space="preserve"> PAGEREF _Toc532948831 \h </w:instrText>
+              <w:instrText xml:space="preserve"> PAGEREF _Toc532952689 \h </w:instrText>
             </w:r>
             <w:r>
               <w:rPr>
@@ -4184,7 +4184,7 @@
                 <w:noProof/>
                 <w:webHidden/>
               </w:rPr>
-              <w:t>61</w:t>
+              <w:t>60</w:t>
             </w:r>
             <w:r>
               <w:rPr>
@@ -4242,7 +4242,7 @@
           <w:lang w:val="en-US"/>
         </w:rPr>
       </w:pPr>
-      <w:bookmarkStart w:id="2" w:name="_Toc532948791"/>
+      <w:bookmarkStart w:id="2" w:name="_Toc532952649"/>
       <w:r>
         <w:rPr>
           <w:lang w:val="en-US"/>
@@ -4312,7 +4312,7 @@
           <w:lang w:val="en-US"/>
         </w:rPr>
       </w:pPr>
-      <w:bookmarkStart w:id="3" w:name="_Toc532948792"/>
+      <w:bookmarkStart w:id="3" w:name="_Toc532952650"/>
       <w:r>
         <w:rPr>
           <w:lang w:val="en-US"/>
@@ -4445,7 +4445,7 @@
           <w:lang w:val="en-US"/>
         </w:rPr>
       </w:pPr>
-      <w:bookmarkStart w:id="4" w:name="_Toc532948793"/>
+      <w:bookmarkStart w:id="4" w:name="_Toc532952651"/>
       <w:r>
         <w:rPr>
           <w:lang w:val="en-US"/>
@@ -4477,7 +4477,7 @@
           <w:lang w:val="en-US"/>
         </w:rPr>
       </w:pPr>
-      <w:bookmarkStart w:id="5" w:name="_Toc532948794"/>
+      <w:bookmarkStart w:id="5" w:name="_Toc532952652"/>
       <w:r>
         <w:rPr>
           <w:lang w:val="en-US"/>
@@ -4814,7 +4814,7 @@
           <w:lang w:val="en-US"/>
         </w:rPr>
       </w:pPr>
-      <w:bookmarkStart w:id="6" w:name="_Toc532948795"/>
+      <w:bookmarkStart w:id="6" w:name="_Toc532952653"/>
       <w:r>
         <w:rPr>
           <w:lang w:val="en-US"/>
@@ -4967,7 +4967,7 @@
           <w:lang w:val="en-US"/>
         </w:rPr>
       </w:pPr>
-      <w:bookmarkStart w:id="7" w:name="_Toc532948796"/>
+      <w:bookmarkStart w:id="7" w:name="_Toc532952654"/>
       <w:r>
         <w:rPr>
           <w:lang w:val="en-US"/>
@@ -5303,7 +5303,7 @@
           <w:lang w:val="en-US"/>
         </w:rPr>
       </w:pPr>
-      <w:bookmarkStart w:id="8" w:name="_Toc532948797"/>
+      <w:bookmarkStart w:id="8" w:name="_Toc532952655"/>
       <w:r>
         <w:rPr>
           <w:lang w:val="en-US"/>
@@ -5593,7 +5593,7 @@
           <w:lang w:val="en-US"/>
         </w:rPr>
       </w:pPr>
-      <w:bookmarkStart w:id="9" w:name="_Toc532948798"/>
+      <w:bookmarkStart w:id="9" w:name="_Toc532952656"/>
       <w:r>
         <w:rPr>
           <w:lang w:val="en-US"/>
@@ -5631,7 +5631,19 @@
         <w:rPr>
           <w:lang w:val="en-US"/>
         </w:rPr>
-        <w:t xml:space="preserve"> the requirements, use cases can be created basing on them. The use case diagram below (Figure 2) presents different ways of using the system and also divides the possible actions between actors. The system has following actors: Guest, Customer, Administrator of the Library. Administrator of the Bookstore, Administrator of the System and Time. Each of them can perform different actions in the system. The result of this part of analysis are</w:t>
+        <w:t xml:space="preserve"> the requirements, use cases can be created basing on them. The use case diagram below (Figure 2) presents different ways of using the system and also divides the possible actions between actors. The system has following actors: Guest, Customer, Administrator of the Library. Administrator of the Bookstore, Administrator of the System and</w:t>
+      </w:r>
+      <w:r>
+        <w:rPr>
+          <w:lang w:val="en-US"/>
+        </w:rPr>
+        <w:t xml:space="preserve"> the</w:t>
+      </w:r>
+      <w:r>
+        <w:rPr>
+          <w:lang w:val="en-US"/>
+        </w:rPr>
+        <w:t xml:space="preserve"> Time. Each of them can perform different actions in the system. The result of this part of analysis are</w:t>
       </w:r>
       <w:r>
         <w:rPr>
@@ -6116,6 +6128,13 @@
     </w:p>
     <w:p>
       <w:pPr>
+        <w:rPr>
+          <w:lang w:val="en-US"/>
+        </w:rPr>
+      </w:pPr>
+    </w:p>
+    <w:p>
+      <w:pPr>
         <w:pStyle w:val="Nadpis2"/>
         <w:jc w:val="both"/>
         <w:rPr>
@@ -6124,11 +6143,12 @@
       </w:pPr>
       <w:bookmarkStart w:id="10" w:name="_Ref532890203"/>
       <w:bookmarkStart w:id="11" w:name="_Ref532890205"/>
-      <w:bookmarkStart w:id="12" w:name="_Toc532948799"/>
-      <w:r>
-        <w:rPr>
-          <w:lang w:val="en-US"/>
-        </w:rPr>
+      <w:bookmarkStart w:id="12" w:name="_Toc532952657"/>
+      <w:r>
+        <w:rPr>
+          <w:lang w:val="en-US"/>
+        </w:rPr>
+        <w:lastRenderedPageBreak/>
         <w:t>Security</w:t>
       </w:r>
       <w:bookmarkEnd w:id="10"/>
@@ -6150,7 +6170,7 @@
           <w:szCs w:val="22"/>
           <w:lang w:val="en-US"/>
         </w:rPr>
-        <w:t xml:space="preserve">The system cannot be successful if it is not safe. Users must be sure, that their personal information is not endangered and that only they have access to their </w:t>
+        <w:t xml:space="preserve">The system cannot be successful if it is not safe. Users must be sure, that their personal information is not endangered and that only they have access to their accounts. The topics such as possible threats and vulnerabilities of the system should be </w:t>
       </w:r>
       <w:r>
         <w:rPr>
@@ -6158,8 +6178,7 @@
           <w:szCs w:val="22"/>
           <w:lang w:val="en-US"/>
         </w:rPr>
-        <w:lastRenderedPageBreak/>
-        <w:t xml:space="preserve">accounts. The topics such as possible threats and vulnerabilities of the system should be </w:t>
+        <w:t>analyzed</w:t>
       </w:r>
       <w:r>
         <w:rPr>
@@ -6167,7 +6186,7 @@
           <w:szCs w:val="22"/>
           <w:lang w:val="en-US"/>
         </w:rPr>
-        <w:t>analyzed</w:t>
+        <w:t xml:space="preserve">. The outcome of that analysis is the Threat Model, which enumerates threats that the system can face. Moreover, the goal and means of the attacker are stated to every threat. Last part is concerning </w:t>
       </w:r>
       <w:r>
         <w:rPr>
@@ -6175,7 +6194,7 @@
           <w:szCs w:val="22"/>
           <w:lang w:val="en-US"/>
         </w:rPr>
-        <w:t xml:space="preserve">. The outcome of that analysis is the Threat Model, which enumerates threats that the system can face. Moreover, the goal and means of the attacker are stated to every threat. Last part is concerning </w:t>
+        <w:t xml:space="preserve">the </w:t>
       </w:r>
       <w:r>
         <w:rPr>
@@ -6183,7 +6202,7 @@
           <w:szCs w:val="22"/>
           <w:lang w:val="en-US"/>
         </w:rPr>
-        <w:t xml:space="preserve">the </w:t>
+        <w:t>place and</w:t>
       </w:r>
       <w:r>
         <w:rPr>
@@ -6191,7 +6210,7 @@
           <w:szCs w:val="22"/>
           <w:lang w:val="en-US"/>
         </w:rPr>
-        <w:t>place and</w:t>
+        <w:t xml:space="preserve"> the</w:t>
       </w:r>
       <w:r>
         <w:rPr>
@@ -6199,7 +6218,7 @@
           <w:szCs w:val="22"/>
           <w:lang w:val="en-US"/>
         </w:rPr>
-        <w:t xml:space="preserve"> the</w:t>
+        <w:t xml:space="preserve"> person being able to conduct </w:t>
       </w:r>
       <w:r>
         <w:rPr>
@@ -6207,7 +6226,7 @@
           <w:szCs w:val="22"/>
           <w:lang w:val="en-US"/>
         </w:rPr>
-        <w:t xml:space="preserve"> person being able to conduct </w:t>
+        <w:t>a specific</w:t>
       </w:r>
       <w:r>
         <w:rPr>
@@ -6215,14 +6234,6 @@
           <w:szCs w:val="22"/>
           <w:lang w:val="en-US"/>
         </w:rPr>
-        <w:t>a specific</w:t>
-      </w:r>
-      <w:r>
-        <w:rPr>
-          <w:color w:val="000000"/>
-          <w:szCs w:val="22"/>
-          <w:lang w:val="en-US"/>
-        </w:rPr>
         <w:t xml:space="preserve"> attack (expressed in EINOO scale).</w:t>
       </w:r>
     </w:p>
@@ -6233,7 +6244,7 @@
           <w:lang w:val="en-US"/>
         </w:rPr>
       </w:pPr>
-      <w:bookmarkStart w:id="13" w:name="_Toc532948800"/>
+      <w:bookmarkStart w:id="13" w:name="_Toc532952658"/>
       <w:r>
         <w:rPr>
           <w:lang w:val="en-US"/>
@@ -6519,6 +6530,66 @@
     <w:p>
       <w:pPr>
         <w:pStyle w:val="Odsekzoznamu"/>
+        <w:ind w:left="1080"/>
+        <w:jc w:val="both"/>
+        <w:rPr>
+          <w:lang w:val="en-US"/>
+        </w:rPr>
+      </w:pPr>
+    </w:p>
+    <w:p>
+      <w:pPr>
+        <w:pStyle w:val="Odsekzoznamu"/>
+        <w:ind w:left="1080"/>
+        <w:jc w:val="both"/>
+        <w:rPr>
+          <w:lang w:val="en-US"/>
+        </w:rPr>
+      </w:pPr>
+    </w:p>
+    <w:p>
+      <w:pPr>
+        <w:pStyle w:val="Odsekzoznamu"/>
+        <w:ind w:left="1080"/>
+        <w:jc w:val="both"/>
+        <w:rPr>
+          <w:lang w:val="en-US"/>
+        </w:rPr>
+      </w:pPr>
+    </w:p>
+    <w:p>
+      <w:pPr>
+        <w:pStyle w:val="Odsekzoznamu"/>
+        <w:ind w:left="1080"/>
+        <w:jc w:val="both"/>
+        <w:rPr>
+          <w:lang w:val="en-US"/>
+        </w:rPr>
+      </w:pPr>
+    </w:p>
+    <w:p>
+      <w:pPr>
+        <w:pStyle w:val="Odsekzoznamu"/>
+        <w:ind w:left="1080"/>
+        <w:jc w:val="both"/>
+        <w:rPr>
+          <w:lang w:val="en-US"/>
+        </w:rPr>
+      </w:pPr>
+    </w:p>
+    <w:p>
+      <w:pPr>
+        <w:pStyle w:val="Odsekzoznamu"/>
+        <w:ind w:left="1080"/>
+        <w:jc w:val="both"/>
+        <w:rPr>
+          <w:lang w:val="en-US"/>
+        </w:rPr>
+      </w:pPr>
+    </w:p>
+    <w:p>
+      <w:pPr>
+        <w:pStyle w:val="Odsekzoznamu"/>
         <w:numPr>
           <w:ilvl w:val="0"/>
           <w:numId w:val="10"/>
@@ -6534,6 +6605,7 @@
           <w:b/>
           <w:lang w:val="en-US"/>
         </w:rPr>
+        <w:lastRenderedPageBreak/>
         <w:t>Unauthorized access to the Database</w:t>
       </w:r>
     </w:p>
@@ -6694,7 +6766,6 @@
         <w:rPr>
           <w:lang w:val="en-US"/>
         </w:rPr>
-        <w:lastRenderedPageBreak/>
         <w:t xml:space="preserve">Tampering - the attacker can modify data without being detected - Integrity. </w:t>
       </w:r>
     </w:p>
@@ -7153,6 +7224,7 @@
           <w:b/>
           <w:lang w:val="en-US"/>
         </w:rPr>
+        <w:lastRenderedPageBreak/>
         <w:t xml:space="preserve">Unauthorized access to </w:t>
       </w:r>
       <w:r>
@@ -7398,7 +7470,6 @@
           <w:b/>
           <w:lang w:val="en-US"/>
         </w:rPr>
-        <w:lastRenderedPageBreak/>
         <w:t>WHO</w:t>
       </w:r>
       <w:r>
@@ -7687,6 +7758,54 @@
     </w:p>
     <w:p>
       <w:pPr>
+        <w:jc w:val="both"/>
+        <w:rPr>
+          <w:lang w:val="en-US"/>
+        </w:rPr>
+      </w:pPr>
+    </w:p>
+    <w:p>
+      <w:pPr>
+        <w:jc w:val="both"/>
+        <w:rPr>
+          <w:lang w:val="en-US"/>
+        </w:rPr>
+      </w:pPr>
+    </w:p>
+    <w:p>
+      <w:pPr>
+        <w:jc w:val="both"/>
+        <w:rPr>
+          <w:lang w:val="en-US"/>
+        </w:rPr>
+      </w:pPr>
+    </w:p>
+    <w:p>
+      <w:pPr>
+        <w:jc w:val="both"/>
+        <w:rPr>
+          <w:lang w:val="en-US"/>
+        </w:rPr>
+      </w:pPr>
+    </w:p>
+    <w:p>
+      <w:pPr>
+        <w:jc w:val="both"/>
+        <w:rPr>
+          <w:lang w:val="en-US"/>
+        </w:rPr>
+      </w:pPr>
+    </w:p>
+    <w:p>
+      <w:pPr>
+        <w:jc w:val="both"/>
+        <w:rPr>
+          <w:lang w:val="en-US"/>
+        </w:rPr>
+      </w:pPr>
+    </w:p>
+    <w:p>
+      <w:pPr>
         <w:pStyle w:val="Odsekzoznamu"/>
         <w:numPr>
           <w:ilvl w:val="0"/>
@@ -7703,6 +7822,7 @@
           <w:b/>
           <w:lang w:val="en-US"/>
         </w:rPr>
+        <w:lastRenderedPageBreak/>
         <w:t xml:space="preserve">Manually shutting down the server </w:t>
       </w:r>
     </w:p>
@@ -7999,7 +8119,6 @@
           <w:b/>
           <w:lang w:val="en-US"/>
         </w:rPr>
-        <w:lastRenderedPageBreak/>
         <w:t>Means of the Attacker</w:t>
       </w:r>
     </w:p>
@@ -8103,7 +8222,7 @@
           <w:lang w:val="en-US"/>
         </w:rPr>
       </w:pPr>
-      <w:bookmarkStart w:id="14" w:name="_Toc532948801"/>
+      <w:bookmarkStart w:id="14" w:name="_Toc532952659"/>
       <w:r>
         <w:rPr>
           <w:lang w:val="en-US"/>
@@ -8278,6 +8397,7 @@
                 <w:szCs w:val="22"/>
                 <w:lang w:val="en-US" w:eastAsia="sk-SK"/>
               </w:rPr>
+              <w:lastRenderedPageBreak/>
               <w:t>Threat</w:t>
             </w:r>
           </w:p>
@@ -9404,7 +9524,6 @@
                 <w:szCs w:val="22"/>
                 <w:lang w:val="en-US" w:eastAsia="sk-SK"/>
               </w:rPr>
-              <w:lastRenderedPageBreak/>
               <w:t>Unauthorized access to</w:t>
             </w:r>
             <w:r>
@@ -10301,7 +10420,17 @@
                 <w:szCs w:val="22"/>
                 <w:lang w:val="en-US" w:eastAsia="sk-SK"/>
               </w:rPr>
-              <w:t>Replay attack on the library (borrowing a book)</w:t>
+              <w:t xml:space="preserve">Replay attack on </w:t>
+            </w:r>
+            <w:r>
+              <w:rPr>
+                <w:rFonts w:eastAsia="Times New Roman"/>
+                <w:color w:val="000000"/>
+                <w:szCs w:val="22"/>
+                <w:lang w:val="en-US" w:eastAsia="sk-SK"/>
+              </w:rPr>
+              <w:lastRenderedPageBreak/>
+              <w:t>the library (borrowing a book)</w:t>
             </w:r>
           </w:p>
         </w:tc>
@@ -10340,6 +10469,7 @@
                 <w:szCs w:val="22"/>
                 <w:lang w:val="en-US" w:eastAsia="sk-SK"/>
               </w:rPr>
+              <w:lastRenderedPageBreak/>
               <w:t>Moderate</w:t>
             </w:r>
           </w:p>
@@ -10400,6 +10530,7 @@
                 <w:szCs w:val="22"/>
                 <w:lang w:val="en-US" w:eastAsia="sk-SK"/>
               </w:rPr>
+              <w:lastRenderedPageBreak/>
               <w:t>Low</w:t>
             </w:r>
           </w:p>
@@ -10439,7 +10570,18 @@
                 <w:szCs w:val="22"/>
                 <w:lang w:val="en-US" w:eastAsia="sk-SK"/>
               </w:rPr>
-              <w:t>Use of session keys and nonces or ssl (sequence numbers and nonces), Frequent backups</w:t>
+              <w:lastRenderedPageBreak/>
+              <w:t xml:space="preserve">Use of session keys </w:t>
+            </w:r>
+            <w:r>
+              <w:rPr>
+                <w:rFonts w:eastAsia="Times New Roman"/>
+                <w:color w:val="000000"/>
+                <w:szCs w:val="22"/>
+                <w:lang w:val="en-US" w:eastAsia="sk-SK"/>
+              </w:rPr>
+              <w:lastRenderedPageBreak/>
+              <w:t>and nonces or ssl (sequence numbers and nonces), Frequent backups</w:t>
             </w:r>
           </w:p>
         </w:tc>
@@ -10478,7 +10620,18 @@
                 <w:szCs w:val="22"/>
                 <w:lang w:val="en-US" w:eastAsia="sk-SK"/>
               </w:rPr>
-              <w:t>Books data has changed</w:t>
+              <w:lastRenderedPageBreak/>
+              <w:t xml:space="preserve">Books data has </w:t>
+            </w:r>
+            <w:r>
+              <w:rPr>
+                <w:rFonts w:eastAsia="Times New Roman"/>
+                <w:color w:val="000000"/>
+                <w:szCs w:val="22"/>
+                <w:lang w:val="en-US" w:eastAsia="sk-SK"/>
+              </w:rPr>
+              <w:lastRenderedPageBreak/>
+              <w:t>changed</w:t>
             </w:r>
           </w:p>
           <w:p>
@@ -10570,6 +10723,7 @@
                 <w:szCs w:val="22"/>
                 <w:lang w:val="en-US" w:eastAsia="sk-SK"/>
               </w:rPr>
+              <w:lastRenderedPageBreak/>
               <w:t>Restore backup</w:t>
             </w:r>
           </w:p>
@@ -10591,6 +10745,7 @@
                 <w:szCs w:val="22"/>
                 <w:lang w:val="en-US" w:eastAsia="sk-SK"/>
               </w:rPr>
+              <w:lastRenderedPageBreak/>
               <w:t>Good</w:t>
             </w:r>
           </w:p>
@@ -10641,7 +10796,18 @@
                 <w:szCs w:val="22"/>
                 <w:lang w:val="en-US" w:eastAsia="sk-SK"/>
               </w:rPr>
-              <w:t>Potential unavailability of a book</w:t>
+              <w:lastRenderedPageBreak/>
+              <w:t xml:space="preserve">Potential unavailability of </w:t>
+            </w:r>
+            <w:r>
+              <w:rPr>
+                <w:rFonts w:eastAsia="Times New Roman"/>
+                <w:color w:val="000000"/>
+                <w:szCs w:val="22"/>
+                <w:lang w:val="en-US" w:eastAsia="sk-SK"/>
+              </w:rPr>
+              <w:lastRenderedPageBreak/>
+              <w:t>a book</w:t>
             </w:r>
           </w:p>
           <w:p>
@@ -10702,6 +10868,7 @@
                 <w:szCs w:val="22"/>
                 <w:lang w:val="en-US" w:eastAsia="sk-SK"/>
               </w:rPr>
+              <w:lastRenderedPageBreak/>
               <w:t xml:space="preserve">Manually shutting down the server </w:t>
             </w:r>
             <w:r>
@@ -11625,24 +11792,29 @@
         <w:rPr>
           <w:lang w:val="en-US"/>
         </w:rPr>
+        <w:br w:type="page"/>
+      </w:r>
+    </w:p>
+    <w:p>
+      <w:pPr>
+        <w:pStyle w:val="Nadpis2"/>
+        <w:rPr>
+          <w:lang w:val="en-US"/>
+        </w:rPr>
+      </w:pPr>
+      <w:bookmarkStart w:id="15" w:name="_Toc532952660"/>
+      <w:r>
+        <w:rPr>
+          <w:lang w:val="en-US"/>
+        </w:rPr>
         <w:lastRenderedPageBreak/>
-        <w:br w:type="page"/>
-      </w:r>
-    </w:p>
-    <w:p>
-      <w:pPr>
-        <w:pStyle w:val="Nadpis2"/>
-        <w:rPr>
-          <w:lang w:val="en-US"/>
-        </w:rPr>
-      </w:pPr>
-      <w:bookmarkStart w:id="15" w:name="_Toc532948802"/>
-      <w:r>
-        <w:rPr>
-          <w:lang w:val="en-US"/>
-        </w:rPr>
-        <w:lastRenderedPageBreak/>
-        <w:t>Choose of GUI</w:t>
+        <w:t>Choice</w:t>
+      </w:r>
+      <w:r>
+        <w:rPr>
+          <w:lang w:val="en-US"/>
+        </w:rPr>
+        <w:t xml:space="preserve"> of GUI</w:t>
       </w:r>
       <w:bookmarkEnd w:id="15"/>
     </w:p>
@@ -11689,7 +11861,7 @@
           <w:lang w:val="en-US"/>
         </w:rPr>
       </w:pPr>
-      <w:bookmarkStart w:id="16" w:name="_Toc532948803"/>
+      <w:bookmarkStart w:id="16" w:name="_Toc532952661"/>
       <w:r>
         <w:rPr>
           <w:lang w:val="en-US"/>
@@ -11885,7 +12057,7 @@
           <w:lang w:val="en-US"/>
         </w:rPr>
       </w:pPr>
-      <w:bookmarkStart w:id="17" w:name="_Toc532948804"/>
+      <w:bookmarkStart w:id="17" w:name="_Toc532952662"/>
       <w:r>
         <w:rPr>
           <w:lang w:val="en-US"/>
@@ -11916,7 +12088,7 @@
           <w:lang w:val="en-US"/>
         </w:rPr>
       </w:pPr>
-      <w:bookmarkStart w:id="18" w:name="_Toc532948805"/>
+      <w:bookmarkStart w:id="18" w:name="_Toc532952663"/>
       <w:r>
         <w:rPr>
           <w:lang w:val="en-US"/>
@@ -12225,98 +12397,122 @@
     </w:p>
     <w:p>
       <w:pPr>
+        <w:rPr>
+          <w:lang w:val="en-US"/>
+        </w:rPr>
+      </w:pPr>
+    </w:p>
+    <w:p>
+      <w:pPr>
+        <w:rPr>
+          <w:lang w:val="en-US"/>
+        </w:rPr>
+      </w:pPr>
+    </w:p>
+    <w:p>
+      <w:pPr>
+        <w:rPr>
+          <w:lang w:val="en-US"/>
+        </w:rPr>
+      </w:pPr>
+    </w:p>
+    <w:p>
+      <w:pPr>
+        <w:rPr>
+          <w:lang w:val="en-US"/>
+        </w:rPr>
+      </w:pPr>
+    </w:p>
+    <w:p>
+      <w:pPr>
+        <w:rPr>
+          <w:lang w:val="en-US"/>
+        </w:rPr>
+      </w:pPr>
+    </w:p>
+    <w:p>
+      <w:pPr>
+        <w:rPr>
+          <w:lang w:val="en-US"/>
+        </w:rPr>
+      </w:pPr>
+    </w:p>
+    <w:p>
+      <w:pPr>
         <w:pStyle w:val="Nadpis2"/>
         <w:rPr>
           <w:lang w:val="en-US"/>
         </w:rPr>
       </w:pPr>
-      <w:bookmarkStart w:id="19" w:name="_Toc532948806"/>
-      <w:r>
-        <w:rPr>
-          <w:lang w:val="en-US"/>
-        </w:rPr>
+      <w:bookmarkStart w:id="19" w:name="_Toc532952664"/>
+      <w:r>
+        <w:rPr>
+          <w:lang w:val="en-US"/>
+        </w:rPr>
+        <w:lastRenderedPageBreak/>
         <w:t>Book Service and Bookstore Service</w:t>
       </w:r>
       <w:bookmarkEnd w:id="19"/>
     </w:p>
     <w:p>
       <w:pPr>
+        <w:jc w:val="both"/>
+        <w:rPr>
+          <w:lang w:val="en-US"/>
+        </w:rPr>
+      </w:pPr>
+      <w:r>
+        <w:rPr>
+          <w:lang w:val="en-US"/>
+        </w:rPr>
+        <w:t xml:space="preserve">The book service consists of three main parts: Requests controllers (API), Model and Controller. The model is an independent part which contains classes describing the business domain regarding functionalities of </w:t>
+      </w:r>
+      <w:r>
+        <w:rPr>
+          <w:lang w:val="en-US"/>
+        </w:rPr>
+        <w:t xml:space="preserve">the </w:t>
+      </w:r>
+      <w:r>
+        <w:rPr>
+          <w:lang w:val="en-US"/>
+        </w:rPr>
+        <w:t xml:space="preserve">customer (in the case of Book service) and orders (in </w:t>
+      </w:r>
+      <w:r>
+        <w:rPr>
+          <w:lang w:val="en-US"/>
+        </w:rPr>
+        <w:t xml:space="preserve">the case of </w:t>
+      </w:r>
+      <w:r>
+        <w:rPr>
+          <w:lang w:val="en-US"/>
+        </w:rPr>
+        <w:t xml:space="preserve">Bookstore). The Controller represents a bridge between requests and other components in the system. The request package in Book service consists of requests such as Make order, Create customer, Book details, Login in and Search. Book store is handling Order request and Search which is </w:t>
+      </w:r>
+      <w:r>
+        <w:rPr>
+          <w:lang w:val="en-US"/>
+        </w:rPr>
+        <w:t>identical</w:t>
+      </w:r>
+      <w:r>
+        <w:rPr>
+          <w:lang w:val="en-US"/>
+        </w:rPr>
+        <w:t xml:space="preserve"> as in the book service.</w:t>
+      </w:r>
+    </w:p>
+    <w:p>
+      <w:pPr>
         <w:pStyle w:val="Nadpis2"/>
-        <w:numPr>
-          <w:ilvl w:val="0"/>
-          <w:numId w:val="0"/>
-        </w:numPr>
-        <w:rPr>
-          <w:lang w:val="en-US"/>
-        </w:rPr>
-      </w:pPr>
-    </w:p>
-    <w:p>
-      <w:pPr>
-        <w:jc w:val="both"/>
-        <w:rPr>
-          <w:lang w:val="en-US"/>
-        </w:rPr>
-      </w:pPr>
-      <w:r>
-        <w:rPr>
-          <w:lang w:val="en-US"/>
-        </w:rPr>
-        <w:t xml:space="preserve">The book service consists of three main parts: Requests controllers (API), Model and Controller. The model is an independent part which contains classes describing the business domain regarding functionalities of </w:t>
-      </w:r>
-      <w:r>
-        <w:rPr>
-          <w:lang w:val="en-US"/>
-        </w:rPr>
-        <w:t xml:space="preserve">the </w:t>
-      </w:r>
-      <w:r>
-        <w:rPr>
-          <w:lang w:val="en-US"/>
-        </w:rPr>
-        <w:t xml:space="preserve">customer (in the case of Book service) and orders (in </w:t>
-      </w:r>
-      <w:r>
-        <w:rPr>
-          <w:lang w:val="en-US"/>
-        </w:rPr>
-        <w:t xml:space="preserve">the case of </w:t>
-      </w:r>
-      <w:r>
-        <w:rPr>
-          <w:lang w:val="en-US"/>
-        </w:rPr>
-        <w:t xml:space="preserve">Bookstore). The Controller represents a bridge between requests and other components in the system. The request package in Book service consists of requests such as Make order, Create customer, Book details, Login in and </w:t>
-      </w:r>
-      <w:r>
-        <w:rPr>
-          <w:lang w:val="en-US"/>
-        </w:rPr>
-        <w:lastRenderedPageBreak/>
-        <w:t xml:space="preserve">Search. Book store is handling Order request and Search which is </w:t>
-      </w:r>
-      <w:r>
-        <w:rPr>
-          <w:lang w:val="en-US"/>
-        </w:rPr>
-        <w:t>identical</w:t>
-      </w:r>
-      <w:r>
-        <w:rPr>
-          <w:lang w:val="en-US"/>
-        </w:rPr>
-        <w:t xml:space="preserve"> as in the book service.</w:t>
-      </w:r>
-    </w:p>
-    <w:p>
-      <w:pPr>
-        <w:pStyle w:val="Nadpis2"/>
         <w:rPr>
           <w:lang w:val="en-US"/>
         </w:rPr>
       </w:pPr>
       <w:bookmarkStart w:id="20" w:name="_Ref532775309"/>
-      <w:bookmarkStart w:id="21" w:name="_Toc532948807"/>
+      <w:bookmarkStart w:id="21" w:name="_Toc532952665"/>
       <w:r>
         <w:rPr>
           <w:lang w:val="en-US"/>
@@ -12601,7 +12797,14 @@
         <w:rPr>
           <w:lang w:val="en-US"/>
         </w:rPr>
-        <w:t xml:space="preserve"> Library administrators and forwards them through Controllers</w:t>
+        <w:t xml:space="preserve"> Library administrators and forwards them through </w:t>
+      </w:r>
+      <w:r>
+        <w:rPr>
+          <w:lang w:val="en-US"/>
+        </w:rPr>
+        <w:lastRenderedPageBreak/>
+        <w:t>Controllers</w:t>
       </w:r>
       <w:r>
         <w:rPr>
@@ -12683,487 +12886,487 @@
         <w:rPr>
           <w:lang w:val="en-US"/>
         </w:rPr>
-        <w:t xml:space="preserve">is located another important class called SessionKeyManager. As the Library service can be contacted only by library administrators, all of the requests </w:t>
+        <w:t>is located another important class called SessionKeyManager. As the Library service can be contacted only by library administrators, all of the requests are sent through</w:t>
+      </w:r>
+      <w:r>
+        <w:rPr>
+          <w:lang w:val="en-US"/>
+        </w:rPr>
+        <w:t xml:space="preserve"> the</w:t>
+      </w:r>
+      <w:r>
+        <w:rPr>
+          <w:lang w:val="en-US"/>
+        </w:rPr>
+        <w:t xml:space="preserve"> authorization process that is handled in</w:t>
+      </w:r>
+      <w:r>
+        <w:rPr>
+          <w:lang w:val="en-US"/>
+        </w:rPr>
+        <w:t xml:space="preserve"> the</w:t>
+      </w:r>
+      <w:r>
+        <w:rPr>
+          <w:lang w:val="en-US"/>
+        </w:rPr>
+        <w:t xml:space="preserve"> SessionKeyManager. If </w:t>
+      </w:r>
+      <w:r>
+        <w:rPr>
+          <w:lang w:val="en-US"/>
+        </w:rPr>
+        <w:t xml:space="preserve">the </w:t>
+      </w:r>
+      <w:r>
+        <w:rPr>
+          <w:lang w:val="en-US"/>
+        </w:rPr>
+        <w:t>received session key from</w:t>
+      </w:r>
+      <w:r>
+        <w:rPr>
+          <w:lang w:val="en-US"/>
+        </w:rPr>
+        <w:t xml:space="preserve"> the</w:t>
+      </w:r>
+      <w:r>
+        <w:rPr>
+          <w:lang w:val="en-US"/>
+        </w:rPr>
+        <w:t xml:space="preserve"> request is not present in the local cache of</w:t>
+      </w:r>
+      <w:r>
+        <w:rPr>
+          <w:lang w:val="en-US"/>
+        </w:rPr>
+        <w:t xml:space="preserve"> the</w:t>
+      </w:r>
+      <w:r>
+        <w:rPr>
+          <w:lang w:val="en-US"/>
+        </w:rPr>
+        <w:t xml:space="preserve"> Library, the HTTP request is sent from</w:t>
+      </w:r>
+      <w:r>
+        <w:rPr>
+          <w:lang w:val="en-US"/>
+        </w:rPr>
+        <w:t xml:space="preserve"> the</w:t>
+      </w:r>
+      <w:r>
+        <w:rPr>
+          <w:lang w:val="en-US"/>
+        </w:rPr>
+        <w:t xml:space="preserve"> SessionKeyManager to the BookService in order to get the expiration date from</w:t>
+      </w:r>
+      <w:r>
+        <w:rPr>
+          <w:lang w:val="en-US"/>
+        </w:rPr>
+        <w:t xml:space="preserve"> the</w:t>
+      </w:r>
+      <w:r>
+        <w:rPr>
+          <w:lang w:val="en-US"/>
+        </w:rPr>
+        <w:t xml:space="preserve"> original cache storage. </w:t>
+      </w:r>
+      <w:r>
+        <w:rPr>
+          <w:lang w:val="en-US"/>
+        </w:rPr>
+        <w:t>Afterwards, it</w:t>
+      </w:r>
+      <w:r>
+        <w:rPr>
+          <w:lang w:val="en-US"/>
+        </w:rPr>
+        <w:t xml:space="preserve"> is needed to check the expirationDate and perform the request if the session key has been evaluated as valid. </w:t>
+      </w:r>
+    </w:p>
+    <w:p>
+      <w:pPr>
+        <w:jc w:val="both"/>
+        <w:rPr>
+          <w:lang w:val="en-US"/>
+        </w:rPr>
+      </w:pPr>
+      <w:r>
+        <w:rPr>
+          <w:lang w:val="en-US"/>
+        </w:rPr>
+        <w:t xml:space="preserve">The Connections namespace contains one main interface IDatabaseProxy that provides all possible functions that can be called on DBServer through </w:t>
+      </w:r>
+      <w:r>
+        <w:rPr>
+          <w:lang w:val="en-US"/>
+        </w:rPr>
+        <w:t xml:space="preserve">a </w:t>
+      </w:r>
+      <w:r>
+        <w:rPr>
+          <w:lang w:val="en-US"/>
+        </w:rPr>
+        <w:t xml:space="preserve">Socket connection. The detailed </w:t>
+      </w:r>
+      <w:r>
+        <w:rPr>
+          <w:lang w:val="en-US"/>
+        </w:rPr>
+        <w:t>analysis</w:t>
+      </w:r>
+      <w:r>
+        <w:rPr>
+          <w:lang w:val="en-US"/>
+        </w:rPr>
+        <w:t xml:space="preserve"> of </w:t>
+      </w:r>
+      <w:r>
+        <w:rPr>
+          <w:lang w:val="en-US"/>
+        </w:rPr>
+        <w:t xml:space="preserve">the </w:t>
+      </w:r>
+      <w:r>
+        <w:rPr>
+          <w:lang w:val="en-US"/>
+        </w:rPr>
+        <w:t xml:space="preserve">Socket connection </w:t>
+      </w:r>
+      <w:r>
+        <w:rPr>
+          <w:lang w:val="en-US"/>
+        </w:rPr>
+        <w:t>between</w:t>
+      </w:r>
+      <w:r>
+        <w:rPr>
+          <w:lang w:val="en-US"/>
+        </w:rPr>
+        <w:t xml:space="preserve"> DBServer</w:t>
+      </w:r>
+      <w:r>
+        <w:rPr>
+          <w:lang w:val="en-US"/>
+        </w:rPr>
+        <w:t xml:space="preserve"> and Services</w:t>
+      </w:r>
+      <w:r>
+        <w:rPr>
+          <w:lang w:val="en-US"/>
+        </w:rPr>
+        <w:t xml:space="preserve"> can be found in the section</w:t>
+      </w:r>
+      <w:r>
+        <w:rPr>
+          <w:lang w:val="en-US"/>
+        </w:rPr>
+        <w:t xml:space="preserve"> </w:t>
+      </w:r>
+      <w:r>
+        <w:rPr>
+          <w:lang w:val="en-US"/>
+        </w:rPr>
+        <w:fldChar w:fldCharType="begin"/>
+      </w:r>
+      <w:r>
+        <w:rPr>
+          <w:lang w:val="en-US"/>
+        </w:rPr>
+        <w:instrText xml:space="preserve"> REF _Ref532773811 \w \h </w:instrText>
+      </w:r>
+      <w:r>
+        <w:rPr>
+          <w:lang w:val="en-US"/>
+        </w:rPr>
+      </w:r>
+      <w:r>
+        <w:rPr>
+          <w:lang w:val="en-US"/>
+        </w:rPr>
+        <w:fldChar w:fldCharType="separate"/>
+      </w:r>
+      <w:r>
+        <w:rPr>
+          <w:lang w:val="en-US"/>
+        </w:rPr>
+        <w:t>4.7</w:t>
+      </w:r>
+      <w:r>
+        <w:rPr>
+          <w:lang w:val="en-US"/>
+        </w:rPr>
+        <w:fldChar w:fldCharType="end"/>
+      </w:r>
+      <w:r>
+        <w:rPr>
+          <w:lang w:val="en-US"/>
+        </w:rPr>
+        <w:t xml:space="preserve"> - </w:t>
+      </w:r>
+      <w:r>
+        <w:rPr>
+          <w:lang w:val="en-US"/>
+        </w:rPr>
+        <w:fldChar w:fldCharType="begin"/>
+      </w:r>
+      <w:r>
+        <w:rPr>
+          <w:lang w:val="en-US"/>
+        </w:rPr>
+        <w:instrText xml:space="preserve"> REF _Ref532773811 \h </w:instrText>
+      </w:r>
+      <w:r>
+        <w:rPr>
+          <w:lang w:val="en-US"/>
+        </w:rPr>
+      </w:r>
+      <w:r>
+        <w:rPr>
+          <w:lang w:val="en-US"/>
+        </w:rPr>
+        <w:fldChar w:fldCharType="separate"/>
+      </w:r>
+      <w:r>
+        <w:rPr>
+          <w:lang w:val="en-US"/>
+        </w:rPr>
+        <w:t>Communication</w:t>
+      </w:r>
+      <w:r>
+        <w:rPr>
+          <w:lang w:val="en-US"/>
+        </w:rPr>
+        <w:fldChar w:fldCharType="end"/>
+      </w:r>
+      <w:r>
+        <w:rPr>
+          <w:lang w:val="en-US"/>
+        </w:rPr>
+        <w:t>.</w:t>
+      </w:r>
+    </w:p>
+    <w:p>
+      <w:pPr>
+        <w:jc w:val="both"/>
+        <w:rPr>
+          <w:lang w:val="en-US"/>
+        </w:rPr>
+      </w:pPr>
+      <w:r>
+        <w:rPr>
+          <w:lang w:val="en-US"/>
+        </w:rPr>
+        <w:t>What is more, in the Library service can</w:t>
+      </w:r>
+      <w:r>
+        <w:rPr>
+          <w:lang w:val="en-US"/>
+        </w:rPr>
+        <w:t xml:space="preserve"> also</w:t>
+      </w:r>
+      <w:r>
+        <w:rPr>
+          <w:lang w:val="en-US"/>
+        </w:rPr>
+        <w:t xml:space="preserve"> be found</w:t>
+      </w:r>
+      <w:r>
+        <w:rPr>
+          <w:lang w:val="en-US"/>
+        </w:rPr>
+        <w:t xml:space="preserve"> the</w:t>
+      </w:r>
+      <w:r>
+        <w:rPr>
+          <w:lang w:val="en-US"/>
+        </w:rPr>
+        <w:t xml:space="preserve"> Resources namespace. In this namespace located</w:t>
+      </w:r>
+      <w:r>
+        <w:rPr>
+          <w:lang w:val="en-US"/>
+        </w:rPr>
+        <w:t xml:space="preserve"> is the</w:t>
+      </w:r>
+      <w:r>
+        <w:rPr>
+          <w:lang w:val="en-US"/>
+        </w:rPr>
+        <w:t xml:space="preserve"> ConfigurationLoader singleton class that is responsible for loading data from</w:t>
+      </w:r>
+      <w:r>
+        <w:rPr>
+          <w:lang w:val="en-US"/>
+        </w:rPr>
+        <w:t xml:space="preserve"> the</w:t>
+      </w:r>
+      <w:r>
+        <w:rPr>
+          <w:lang w:val="en-US"/>
+        </w:rPr>
+        <w:t xml:space="preserve"> configuration text file. This data is needed to either open a socket connection to</w:t>
+      </w:r>
+      <w:r>
+        <w:rPr>
+          <w:lang w:val="en-US"/>
+        </w:rPr>
+        <w:t xml:space="preserve"> the</w:t>
+      </w:r>
+      <w:r>
+        <w:rPr>
+          <w:lang w:val="en-US"/>
+        </w:rPr>
+        <w:t xml:space="preserve"> DBServer (host and port) or make</w:t>
+      </w:r>
+      <w:r>
+        <w:rPr>
+          <w:lang w:val="en-US"/>
+        </w:rPr>
+        <w:t xml:space="preserve"> a</w:t>
+      </w:r>
+      <w:r>
+        <w:rPr>
+          <w:lang w:val="en-US"/>
+        </w:rPr>
+        <w:t xml:space="preserve"> HTTP request to the BookService(url). Moreover, the specific id for the Library service is stored in this configuration file. </w:t>
+      </w:r>
+      <w:r>
+        <w:rPr>
+          <w:lang w:val="en-US"/>
+        </w:rPr>
+        <w:t>The w</w:t>
+      </w:r>
+      <w:r>
+        <w:rPr>
+          <w:lang w:val="en-US"/>
+        </w:rPr>
+        <w:t>hole class diagram</w:t>
+      </w:r>
+      <w:r>
+        <w:rPr>
+          <w:lang w:val="en-US"/>
+        </w:rPr>
+        <w:t xml:space="preserve"> of the Library</w:t>
+      </w:r>
+      <w:r>
+        <w:rPr>
+          <w:lang w:val="en-US"/>
+        </w:rPr>
+        <w:t xml:space="preserve"> can be found in Appendix </w:t>
+      </w:r>
+      <w:r>
+        <w:rPr>
+          <w:lang w:val="en-US"/>
+        </w:rPr>
+        <w:t>C</w:t>
+      </w:r>
+      <w:r>
+        <w:rPr>
+          <w:lang w:val="en-US"/>
+        </w:rPr>
+        <w:t>.</w:t>
+      </w:r>
+    </w:p>
+    <w:p>
+      <w:pPr>
+        <w:pStyle w:val="Nadpis2"/>
+        <w:jc w:val="both"/>
+        <w:rPr>
+          <w:lang w:val="en-US"/>
+        </w:rPr>
+      </w:pPr>
+      <w:bookmarkStart w:id="22" w:name="_Ref532773513"/>
+      <w:bookmarkStart w:id="23" w:name="_Toc532952666"/>
+      <w:r>
+        <w:rPr>
+          <w:lang w:val="en-US"/>
+        </w:rPr>
+        <w:t>DB</w:t>
+      </w:r>
+      <w:r>
+        <w:rPr>
+          <w:lang w:val="en-US"/>
+        </w:rPr>
+        <w:t>Server</w:t>
+      </w:r>
+      <w:bookmarkEnd w:id="22"/>
+      <w:r>
+        <w:rPr>
+          <w:lang w:val="en-US"/>
+        </w:rPr>
+        <w:t xml:space="preserve"> – Database access</w:t>
+      </w:r>
+      <w:bookmarkEnd w:id="23"/>
+    </w:p>
+    <w:p>
+      <w:pPr>
+        <w:jc w:val="both"/>
+        <w:rPr>
+          <w:lang w:val="en-US"/>
+        </w:rPr>
+      </w:pPr>
+      <w:r>
+        <w:rPr>
+          <w:lang w:val="en-US"/>
+        </w:rPr>
+        <w:t xml:space="preserve">Database entities are accessed by Repositories where each entity has its own Repository. The diagram </w:t>
+      </w:r>
+      <w:r>
+        <w:rPr>
+          <w:lang w:val="en-US"/>
+        </w:rPr>
+        <w:t>i</w:t>
+      </w:r>
+      <w:r>
+        <w:rPr>
+          <w:lang w:val="en-US"/>
+        </w:rPr>
+        <w:t xml:space="preserve">n Figure 6 shows connections and dependencies between </w:t>
+      </w:r>
+      <w:r>
+        <w:rPr>
+          <w:lang w:val="en-US"/>
+        </w:rPr>
+        <w:t xml:space="preserve">the </w:t>
+      </w:r>
+      <w:r>
+        <w:rPr>
+          <w:lang w:val="en-US"/>
+        </w:rPr>
+        <w:t>repositories. The base of the structure are</w:t>
+      </w:r>
+      <w:r>
+        <w:rPr>
+          <w:lang w:val="en-US"/>
+        </w:rPr>
+        <w:t xml:space="preserve"> the</w:t>
+      </w:r>
+      <w:r>
+        <w:rPr>
+          <w:lang w:val="en-US"/>
+        </w:rPr>
+        <w:t xml:space="preserve"> repositories responsible for CRUD on basic entities like Book, Customer, Library and BookStore. Those repositories are marked with </w:t>
+      </w:r>
+      <w:r>
+        <w:rPr>
+          <w:lang w:val="en-US"/>
+        </w:rPr>
+        <w:t xml:space="preserve">the </w:t>
+      </w:r>
+      <w:r>
+        <w:rPr>
+          <w:lang w:val="en-US"/>
+        </w:rPr>
+        <w:t xml:space="preserve">blue color.  Higher in hierarchy are repositories for managing storages </w:t>
       </w:r>
       <w:r>
         <w:rPr>
           <w:lang w:val="en-US"/>
         </w:rPr>
         <w:lastRenderedPageBreak/>
-        <w:t>are sent through</w:t>
-      </w:r>
-      <w:r>
-        <w:rPr>
-          <w:lang w:val="en-US"/>
-        </w:rPr>
-        <w:t xml:space="preserve"> the</w:t>
-      </w:r>
-      <w:r>
-        <w:rPr>
-          <w:lang w:val="en-US"/>
-        </w:rPr>
-        <w:t xml:space="preserve"> authorization process that is handled in</w:t>
-      </w:r>
-      <w:r>
-        <w:rPr>
-          <w:lang w:val="en-US"/>
-        </w:rPr>
-        <w:t xml:space="preserve"> the</w:t>
-      </w:r>
-      <w:r>
-        <w:rPr>
-          <w:lang w:val="en-US"/>
-        </w:rPr>
-        <w:t xml:space="preserve"> SessionKeyManager. If </w:t>
-      </w:r>
-      <w:r>
-        <w:rPr>
-          <w:lang w:val="en-US"/>
-        </w:rPr>
-        <w:t xml:space="preserve">the </w:t>
-      </w:r>
-      <w:r>
-        <w:rPr>
-          <w:lang w:val="en-US"/>
-        </w:rPr>
-        <w:t>received session key from</w:t>
-      </w:r>
-      <w:r>
-        <w:rPr>
-          <w:lang w:val="en-US"/>
-        </w:rPr>
-        <w:t xml:space="preserve"> the</w:t>
-      </w:r>
-      <w:r>
-        <w:rPr>
-          <w:lang w:val="en-US"/>
-        </w:rPr>
-        <w:t xml:space="preserve"> request is not present in the local cache of</w:t>
-      </w:r>
-      <w:r>
-        <w:rPr>
-          <w:lang w:val="en-US"/>
-        </w:rPr>
-        <w:t xml:space="preserve"> the</w:t>
-      </w:r>
-      <w:r>
-        <w:rPr>
-          <w:lang w:val="en-US"/>
-        </w:rPr>
-        <w:t xml:space="preserve"> Library, the HTTP request is sent from</w:t>
-      </w:r>
-      <w:r>
-        <w:rPr>
-          <w:lang w:val="en-US"/>
-        </w:rPr>
-        <w:t xml:space="preserve"> the</w:t>
-      </w:r>
-      <w:r>
-        <w:rPr>
-          <w:lang w:val="en-US"/>
-        </w:rPr>
-        <w:t xml:space="preserve"> SessionKeyManager to the BookService in order to get the expiration date from</w:t>
-      </w:r>
-      <w:r>
-        <w:rPr>
-          <w:lang w:val="en-US"/>
-        </w:rPr>
-        <w:t xml:space="preserve"> the</w:t>
-      </w:r>
-      <w:r>
-        <w:rPr>
-          <w:lang w:val="en-US"/>
-        </w:rPr>
-        <w:t xml:space="preserve"> original cache storage. </w:t>
-      </w:r>
-      <w:r>
-        <w:rPr>
-          <w:lang w:val="en-US"/>
-        </w:rPr>
-        <w:t>Afterwards, it</w:t>
-      </w:r>
-      <w:r>
-        <w:rPr>
-          <w:lang w:val="en-US"/>
-        </w:rPr>
-        <w:t xml:space="preserve"> is needed to check the expirationDate and perform the request if the session key has been evaluated as valid. </w:t>
-      </w:r>
-    </w:p>
-    <w:p>
-      <w:pPr>
-        <w:jc w:val="both"/>
-        <w:rPr>
-          <w:lang w:val="en-US"/>
-        </w:rPr>
-      </w:pPr>
-      <w:r>
-        <w:rPr>
-          <w:lang w:val="en-US"/>
-        </w:rPr>
-        <w:t xml:space="preserve">The Connections namespace contains one main interface IDatabaseProxy that provides all possible functions that can be called on DBServer through </w:t>
-      </w:r>
-      <w:r>
-        <w:rPr>
-          <w:lang w:val="en-US"/>
-        </w:rPr>
-        <w:t xml:space="preserve">a </w:t>
-      </w:r>
-      <w:r>
-        <w:rPr>
-          <w:lang w:val="en-US"/>
-        </w:rPr>
-        <w:t xml:space="preserve">Socket connection. The detailed </w:t>
-      </w:r>
-      <w:r>
-        <w:rPr>
-          <w:lang w:val="en-US"/>
-        </w:rPr>
-        <w:t>analysis</w:t>
-      </w:r>
-      <w:r>
-        <w:rPr>
-          <w:lang w:val="en-US"/>
-        </w:rPr>
-        <w:t xml:space="preserve"> of </w:t>
-      </w:r>
-      <w:r>
-        <w:rPr>
-          <w:lang w:val="en-US"/>
-        </w:rPr>
-        <w:t xml:space="preserve">the </w:t>
-      </w:r>
-      <w:r>
-        <w:rPr>
-          <w:lang w:val="en-US"/>
-        </w:rPr>
-        <w:t xml:space="preserve">Socket connection </w:t>
-      </w:r>
-      <w:r>
-        <w:rPr>
-          <w:lang w:val="en-US"/>
-        </w:rPr>
-        <w:t>between</w:t>
-      </w:r>
-      <w:r>
-        <w:rPr>
-          <w:lang w:val="en-US"/>
-        </w:rPr>
-        <w:t xml:space="preserve"> DBServer</w:t>
-      </w:r>
-      <w:r>
-        <w:rPr>
-          <w:lang w:val="en-US"/>
-        </w:rPr>
-        <w:t xml:space="preserve"> and Services</w:t>
-      </w:r>
-      <w:r>
-        <w:rPr>
-          <w:lang w:val="en-US"/>
-        </w:rPr>
-        <w:t xml:space="preserve"> can be found in the section</w:t>
-      </w:r>
-      <w:r>
-        <w:rPr>
-          <w:lang w:val="en-US"/>
-        </w:rPr>
-        <w:t xml:space="preserve"> </w:t>
-      </w:r>
-      <w:r>
-        <w:rPr>
-          <w:lang w:val="en-US"/>
-        </w:rPr>
-        <w:fldChar w:fldCharType="begin"/>
-      </w:r>
-      <w:r>
-        <w:rPr>
-          <w:lang w:val="en-US"/>
-        </w:rPr>
-        <w:instrText xml:space="preserve"> REF _Ref532773811 \w \h </w:instrText>
-      </w:r>
-      <w:r>
-        <w:rPr>
-          <w:lang w:val="en-US"/>
-        </w:rPr>
-      </w:r>
-      <w:r>
-        <w:rPr>
-          <w:lang w:val="en-US"/>
-        </w:rPr>
-        <w:fldChar w:fldCharType="separate"/>
-      </w:r>
-      <w:r>
-        <w:rPr>
-          <w:lang w:val="en-US"/>
-        </w:rPr>
-        <w:t>4.7</w:t>
-      </w:r>
-      <w:r>
-        <w:rPr>
-          <w:lang w:val="en-US"/>
-        </w:rPr>
-        <w:fldChar w:fldCharType="end"/>
-      </w:r>
-      <w:r>
-        <w:rPr>
-          <w:lang w:val="en-US"/>
-        </w:rPr>
-        <w:t xml:space="preserve"> - </w:t>
-      </w:r>
-      <w:r>
-        <w:rPr>
-          <w:lang w:val="en-US"/>
-        </w:rPr>
-        <w:fldChar w:fldCharType="begin"/>
-      </w:r>
-      <w:r>
-        <w:rPr>
-          <w:lang w:val="en-US"/>
-        </w:rPr>
-        <w:instrText xml:space="preserve"> REF _Ref532773811 \h </w:instrText>
-      </w:r>
-      <w:r>
-        <w:rPr>
-          <w:lang w:val="en-US"/>
-        </w:rPr>
-      </w:r>
-      <w:r>
-        <w:rPr>
-          <w:lang w:val="en-US"/>
-        </w:rPr>
-        <w:fldChar w:fldCharType="separate"/>
-      </w:r>
-      <w:r>
-        <w:rPr>
-          <w:lang w:val="en-US"/>
-        </w:rPr>
-        <w:t>Communication</w:t>
-      </w:r>
-      <w:r>
-        <w:rPr>
-          <w:lang w:val="en-US"/>
-        </w:rPr>
-        <w:fldChar w:fldCharType="end"/>
-      </w:r>
-      <w:r>
-        <w:rPr>
-          <w:lang w:val="en-US"/>
-        </w:rPr>
-        <w:t>.</w:t>
-      </w:r>
-    </w:p>
-    <w:p>
-      <w:pPr>
-        <w:jc w:val="both"/>
-        <w:rPr>
-          <w:lang w:val="en-US"/>
-        </w:rPr>
-      </w:pPr>
-      <w:r>
-        <w:rPr>
-          <w:lang w:val="en-US"/>
-        </w:rPr>
-        <w:t>What is more, in the Library service can</w:t>
-      </w:r>
-      <w:r>
-        <w:rPr>
-          <w:lang w:val="en-US"/>
-        </w:rPr>
-        <w:t xml:space="preserve"> also</w:t>
-      </w:r>
-      <w:r>
-        <w:rPr>
-          <w:lang w:val="en-US"/>
-        </w:rPr>
-        <w:t xml:space="preserve"> be found</w:t>
-      </w:r>
-      <w:r>
-        <w:rPr>
-          <w:lang w:val="en-US"/>
-        </w:rPr>
-        <w:t xml:space="preserve"> the</w:t>
-      </w:r>
-      <w:r>
-        <w:rPr>
-          <w:lang w:val="en-US"/>
-        </w:rPr>
-        <w:t xml:space="preserve"> Resources namespace. In this namespace located</w:t>
-      </w:r>
-      <w:r>
-        <w:rPr>
-          <w:lang w:val="en-US"/>
-        </w:rPr>
-        <w:t xml:space="preserve"> is the</w:t>
-      </w:r>
-      <w:r>
-        <w:rPr>
-          <w:lang w:val="en-US"/>
-        </w:rPr>
-        <w:t xml:space="preserve"> ConfigurationLoader singleton class that is responsible for loading data from</w:t>
-      </w:r>
-      <w:r>
-        <w:rPr>
-          <w:lang w:val="en-US"/>
-        </w:rPr>
-        <w:t xml:space="preserve"> the</w:t>
-      </w:r>
-      <w:r>
-        <w:rPr>
-          <w:lang w:val="en-US"/>
-        </w:rPr>
-        <w:t xml:space="preserve"> configuration text file. This data is needed to either open a socket connection to</w:t>
-      </w:r>
-      <w:r>
-        <w:rPr>
-          <w:lang w:val="en-US"/>
-        </w:rPr>
-        <w:t xml:space="preserve"> the</w:t>
-      </w:r>
-      <w:r>
-        <w:rPr>
-          <w:lang w:val="en-US"/>
-        </w:rPr>
-        <w:t xml:space="preserve"> DBServer (host and port) or make</w:t>
-      </w:r>
-      <w:r>
-        <w:rPr>
-          <w:lang w:val="en-US"/>
-        </w:rPr>
-        <w:t xml:space="preserve"> a</w:t>
-      </w:r>
-      <w:r>
-        <w:rPr>
-          <w:lang w:val="en-US"/>
-        </w:rPr>
-        <w:t xml:space="preserve"> HTTP request to the BookService(url). Moreover, the specific id for the Library service is stored in this configuration file. </w:t>
-      </w:r>
-      <w:r>
-        <w:rPr>
-          <w:lang w:val="en-US"/>
-        </w:rPr>
-        <w:t>The w</w:t>
-      </w:r>
-      <w:r>
-        <w:rPr>
-          <w:lang w:val="en-US"/>
-        </w:rPr>
-        <w:t>hole class diagram</w:t>
-      </w:r>
-      <w:r>
-        <w:rPr>
-          <w:lang w:val="en-US"/>
-        </w:rPr>
-        <w:t xml:space="preserve"> of the Library</w:t>
-      </w:r>
-      <w:r>
-        <w:rPr>
-          <w:lang w:val="en-US"/>
-        </w:rPr>
-        <w:t xml:space="preserve"> can be found in Appendix </w:t>
-      </w:r>
-      <w:r>
-        <w:rPr>
-          <w:lang w:val="en-US"/>
-        </w:rPr>
-        <w:t>C</w:t>
-      </w:r>
-      <w:r>
-        <w:rPr>
-          <w:lang w:val="en-US"/>
-        </w:rPr>
-        <w:t>.</w:t>
-      </w:r>
-    </w:p>
-    <w:p>
-      <w:pPr>
-        <w:pStyle w:val="Nadpis2"/>
-        <w:jc w:val="both"/>
-        <w:rPr>
-          <w:lang w:val="en-US"/>
-        </w:rPr>
-      </w:pPr>
-      <w:bookmarkStart w:id="22" w:name="_Ref532773513"/>
-      <w:bookmarkStart w:id="23" w:name="_Toc532948808"/>
-      <w:r>
-        <w:rPr>
-          <w:lang w:val="en-US"/>
-        </w:rPr>
-        <w:t>DB</w:t>
-      </w:r>
-      <w:r>
-        <w:rPr>
-          <w:lang w:val="en-US"/>
-        </w:rPr>
-        <w:t>Server</w:t>
-      </w:r>
-      <w:bookmarkEnd w:id="22"/>
-      <w:r>
-        <w:rPr>
-          <w:lang w:val="en-US"/>
-        </w:rPr>
-        <w:t xml:space="preserve"> – Database access</w:t>
-      </w:r>
-      <w:bookmarkEnd w:id="23"/>
-    </w:p>
-    <w:p>
-      <w:pPr>
-        <w:jc w:val="both"/>
-        <w:rPr>
-          <w:lang w:val="en-US"/>
-        </w:rPr>
-      </w:pPr>
-      <w:r>
-        <w:rPr>
-          <w:lang w:val="en-US"/>
-        </w:rPr>
-        <w:t xml:space="preserve">Database entities are accessed by Repositories where each entity has its own Repository. The diagram </w:t>
-      </w:r>
-      <w:r>
-        <w:rPr>
-          <w:lang w:val="en-US"/>
-        </w:rPr>
-        <w:t>i</w:t>
-      </w:r>
-      <w:r>
-        <w:rPr>
-          <w:lang w:val="en-US"/>
-        </w:rPr>
-        <w:t xml:space="preserve">n Figure 6 shows connections and dependencies between </w:t>
-      </w:r>
-      <w:r>
-        <w:rPr>
-          <w:lang w:val="en-US"/>
-        </w:rPr>
-        <w:t xml:space="preserve">the </w:t>
-      </w:r>
-      <w:r>
-        <w:rPr>
-          <w:lang w:val="en-US"/>
-        </w:rPr>
-        <w:t>repositories. The base of the structure are</w:t>
-      </w:r>
-      <w:r>
-        <w:rPr>
-          <w:lang w:val="en-US"/>
-        </w:rPr>
-        <w:t xml:space="preserve"> the</w:t>
-      </w:r>
-      <w:r>
-        <w:rPr>
-          <w:lang w:val="en-US"/>
-        </w:rPr>
-        <w:t xml:space="preserve"> repositories responsible for CRUD on basic entities like Book, Customer, Library and BookStore. Those repositories are marked with </w:t>
-      </w:r>
-      <w:r>
-        <w:rPr>
-          <w:lang w:val="en-US"/>
-        </w:rPr>
-        <w:t xml:space="preserve">the </w:t>
-      </w:r>
-      <w:r>
-        <w:rPr>
-          <w:lang w:val="en-US"/>
-        </w:rPr>
-        <w:t xml:space="preserve">blue color.  Higher in hierarchy are repositories for managing storages in Library and BookStore and Orders, marked with orange. Beside </w:t>
+        <w:t xml:space="preserve">in Library and BookStore and Orders, marked with orange. Beside </w:t>
       </w:r>
       <w:r>
         <w:rPr>
@@ -13252,15 +13455,14 @@
           <w:szCs w:val="22"/>
           <w:lang w:val="sk-SK" w:eastAsia="sk-SK"/>
         </w:rPr>
-        <w:lastRenderedPageBreak/>
         <w:drawing>
-          <wp:anchor distT="0" distB="0" distL="114300" distR="114300" simplePos="0" relativeHeight="251658240" behindDoc="0" locked="0" layoutInCell="1" allowOverlap="1" wp14:anchorId="46BD7E47" wp14:editId="67597B54">
+          <wp:anchor distT="0" distB="0" distL="114300" distR="114300" simplePos="0" relativeHeight="251658240" behindDoc="0" locked="0" layoutInCell="1" allowOverlap="1" wp14:anchorId="46BD7E47" wp14:editId="7A6657C3">
             <wp:simplePos x="0" y="0"/>
             <wp:positionH relativeFrom="column">
               <wp:posOffset>-984885</wp:posOffset>
             </wp:positionH>
             <wp:positionV relativeFrom="paragraph">
-              <wp:posOffset>483235</wp:posOffset>
+              <wp:posOffset>482600</wp:posOffset>
             </wp:positionV>
             <wp:extent cx="7410450" cy="2758440"/>
             <wp:effectExtent l="0" t="0" r="0" b="3810"/>
@@ -13325,7 +13527,6 @@
     </w:p>
     <w:p>
       <w:pPr>
-        <w:jc w:val="both"/>
         <w:rPr>
           <w:lang w:val="en-US"/>
         </w:rPr>
@@ -13338,13 +13539,13 @@
         <mc:AlternateContent>
           <mc:Choice Requires="wps">
             <w:drawing>
-              <wp:anchor distT="0" distB="0" distL="114300" distR="114300" simplePos="0" relativeHeight="251660288" behindDoc="0" locked="0" layoutInCell="1" allowOverlap="1" wp14:anchorId="7CDA6EEE" wp14:editId="4B8AB621">
+              <wp:anchor distT="0" distB="0" distL="114300" distR="114300" simplePos="0" relativeHeight="251660288" behindDoc="0" locked="0" layoutInCell="1" allowOverlap="1" wp14:anchorId="7CDA6EEE" wp14:editId="73F96916">
                 <wp:simplePos x="0" y="0"/>
                 <wp:positionH relativeFrom="column">
                   <wp:posOffset>5715</wp:posOffset>
                 </wp:positionH>
                 <wp:positionV relativeFrom="paragraph">
-                  <wp:posOffset>2818130</wp:posOffset>
+                  <wp:posOffset>3009900</wp:posOffset>
                 </wp:positionV>
                 <wp:extent cx="6419850" cy="635"/>
                 <wp:effectExtent l="0" t="0" r="0" b="8255"/>
@@ -13426,7 +13627,7 @@
                 <v:stroke joinstyle="miter"/>
                 <v:path gradientshapeok="t" o:connecttype="rect"/>
               </v:shapetype>
-              <v:shape id="Blok textu 11" o:spid="_x0000_s1026" type="#_x0000_t202" style="position:absolute;left:0;text-align:left;margin-left:.45pt;margin-top:221.9pt;width:505.5pt;height:.05pt;z-index:251660288;visibility:visible;mso-wrap-style:square;mso-width-percent:0;mso-wrap-distance-left:9pt;mso-wrap-distance-top:0;mso-wrap-distance-right:9pt;mso-wrap-distance-bottom:0;mso-position-horizontal:absolute;mso-position-horizontal-relative:text;mso-position-vertical:absolute;mso-position-vertical-relative:text;mso-width-percent:0;mso-width-relative:margin;v-text-anchor:top" o:gfxdata="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" stroked="f">
+              <v:shape id="Blok textu 11" o:spid="_x0000_s1026" type="#_x0000_t202" style="position:absolute;margin-left:.45pt;margin-top:237pt;width:505.5pt;height:.05pt;z-index:251660288;visibility:visible;mso-wrap-style:square;mso-width-percent:0;mso-wrap-distance-left:9pt;mso-wrap-distance-top:0;mso-wrap-distance-right:9pt;mso-wrap-distance-bottom:0;mso-position-horizontal:absolute;mso-position-horizontal-relative:text;mso-position-vertical:absolute;mso-position-vertical-relative:text;mso-width-percent:0;mso-width-relative:margin;v-text-anchor:top" o:gfxdata="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" stroked="f">
                 <v:textbox style="mso-fit-shape-to-text:t" inset="0,0,0,0">
                   <w:txbxContent>
                     <w:p>
@@ -13467,6 +13668,14 @@
           </mc:Fallback>
         </mc:AlternateContent>
       </w:r>
+    </w:p>
+    <w:p>
+      <w:pPr>
+        <w:jc w:val="both"/>
+        <w:rPr>
+          <w:lang w:val="en-US"/>
+        </w:rPr>
+      </w:pPr>
       <w:r>
         <w:rPr>
           <w:lang w:val="en-US"/>
@@ -13488,17 +13697,50 @@
     </w:p>
     <w:p>
       <w:pPr>
+        <w:jc w:val="both"/>
+        <w:rPr>
+          <w:lang w:val="en-US"/>
+        </w:rPr>
+      </w:pPr>
+    </w:p>
+    <w:p>
+      <w:pPr>
+        <w:jc w:val="both"/>
+        <w:rPr>
+          <w:lang w:val="en-US"/>
+        </w:rPr>
+      </w:pPr>
+    </w:p>
+    <w:p>
+      <w:pPr>
+        <w:jc w:val="both"/>
+        <w:rPr>
+          <w:lang w:val="en-US"/>
+        </w:rPr>
+      </w:pPr>
+    </w:p>
+    <w:p>
+      <w:pPr>
+        <w:jc w:val="both"/>
+        <w:rPr>
+          <w:lang w:val="en-US"/>
+        </w:rPr>
+      </w:pPr>
+    </w:p>
+    <w:p>
+      <w:pPr>
         <w:pStyle w:val="Nadpis2"/>
         <w:jc w:val="both"/>
         <w:rPr>
           <w:lang w:val="en-US"/>
         </w:rPr>
       </w:pPr>
-      <w:bookmarkStart w:id="24" w:name="_Toc532948809"/>
-      <w:r>
-        <w:rPr>
-          <w:lang w:val="en-US"/>
-        </w:rPr>
+      <w:bookmarkStart w:id="24" w:name="_Toc532952667"/>
+      <w:r>
+        <w:rPr>
+          <w:lang w:val="en-US"/>
+        </w:rPr>
+        <w:lastRenderedPageBreak/>
         <w:t>GUI</w:t>
       </w:r>
       <w:bookmarkEnd w:id="24"/>
@@ -13546,226 +13788,226 @@
           <w:lang w:val="en-US"/>
         </w:rPr>
       </w:pPr>
-      <w:bookmarkStart w:id="25" w:name="_Toc532948810"/>
+      <w:bookmarkStart w:id="25" w:name="_Toc532952668"/>
+      <w:r>
+        <w:rPr>
+          <w:lang w:val="en-US"/>
+        </w:rPr>
+        <w:t>Basic Principles</w:t>
+      </w:r>
+      <w:bookmarkEnd w:id="25"/>
+    </w:p>
+    <w:p>
+      <w:pPr>
+        <w:jc w:val="both"/>
+        <w:rPr>
+          <w:lang w:val="en-US"/>
+        </w:rPr>
+      </w:pPr>
+      <w:r>
+        <w:rPr>
+          <w:lang w:val="en-US"/>
+        </w:rPr>
+        <w:t>The GUI should “not know” how the internal business logic works. All the internal server operations should be entirely disassociated with data and logic contained in the GUI structure. This not only simplif</w:t>
+      </w:r>
+      <w:r>
+        <w:rPr>
+          <w:lang w:val="en-US"/>
+        </w:rPr>
+        <w:t>ies</w:t>
+      </w:r>
+      <w:r>
+        <w:rPr>
+          <w:lang w:val="en-US"/>
+        </w:rPr>
+        <w:t xml:space="preserve"> the system’s architecture - but also provide</w:t>
+      </w:r>
+      <w:r>
+        <w:rPr>
+          <w:lang w:val="en-US"/>
+        </w:rPr>
+        <w:t>s</w:t>
+      </w:r>
+      <w:r>
+        <w:rPr>
+          <w:lang w:val="en-US"/>
+        </w:rPr>
+        <w:t xml:space="preserve"> more security to the system by giving the attackers no easy means to manipulate any data. One may find it helpful to think of this first-second-tier relationship as if where the second tier behaves as a “black box” for the first tier. The latter one can send data or ask for some data contained in the “black box”, but does not know how this data is generated or used inside it.</w:t>
+      </w:r>
+    </w:p>
+    <w:p>
+      <w:pPr>
+        <w:jc w:val="both"/>
+        <w:rPr>
+          <w:lang w:val="en-US"/>
+        </w:rPr>
+      </w:pPr>
+      <w:r>
+        <w:rPr>
+          <w:lang w:val="en-US"/>
+        </w:rPr>
+        <w:t>As with most websites, the decision has been made to use HTTP protocol requests to fetch data from/to 2nd Tier servers.</w:t>
+      </w:r>
+    </w:p>
+    <w:p>
+      <w:pPr>
+        <w:pStyle w:val="Nadpis3"/>
+        <w:rPr>
+          <w:lang w:val="en-US"/>
+        </w:rPr>
+      </w:pPr>
+      <w:bookmarkStart w:id="26" w:name="_Toc532952669"/>
+      <w:r>
+        <w:rPr>
+          <w:lang w:val="en-US"/>
+        </w:rPr>
+        <w:t>Technologies</w:t>
+      </w:r>
+      <w:bookmarkEnd w:id="26"/>
+    </w:p>
+    <w:p>
+      <w:pPr>
+        <w:jc w:val="both"/>
+        <w:rPr>
+          <w:lang w:val="en-US"/>
+        </w:rPr>
+      </w:pPr>
+      <w:r>
+        <w:rPr>
+          <w:lang w:val="en-US"/>
+        </w:rPr>
+        <w:t>Frontend developers environment gives a variety of tools for developers to use to make websites look and work well. The decision was made to use React Javascript framework as a primary tool for making the website modern, up to date with today’s market as well as easy to maintain in the future.</w:t>
+      </w:r>
+    </w:p>
+    <w:p>
+      <w:pPr>
+        <w:pStyle w:val="Nadpis2"/>
+        <w:jc w:val="both"/>
+        <w:rPr>
+          <w:lang w:val="en-US"/>
+        </w:rPr>
+      </w:pPr>
+      <w:bookmarkStart w:id="27" w:name="_Toc532952670"/>
       <w:r>
         <w:rPr>
           <w:lang w:val="en-US"/>
         </w:rPr>
         <w:lastRenderedPageBreak/>
-        <w:t>Basic Principles</w:t>
-      </w:r>
-      <w:bookmarkEnd w:id="25"/>
-    </w:p>
-    <w:p>
-      <w:pPr>
-        <w:jc w:val="both"/>
-        <w:rPr>
-          <w:lang w:val="en-US"/>
-        </w:rPr>
-      </w:pPr>
-      <w:r>
-        <w:rPr>
-          <w:lang w:val="en-US"/>
-        </w:rPr>
-        <w:t>The GUI should “not know” how the internal business logic works. All the internal server operations should be entirely disassociated with data and logic contained in the GUI structure. This not only simplif</w:t>
-      </w:r>
-      <w:r>
-        <w:rPr>
-          <w:lang w:val="en-US"/>
-        </w:rPr>
-        <w:t>ies</w:t>
-      </w:r>
-      <w:r>
-        <w:rPr>
-          <w:lang w:val="en-US"/>
-        </w:rPr>
-        <w:t xml:space="preserve"> the system’s architecture - but also provide</w:t>
-      </w:r>
-      <w:r>
-        <w:rPr>
-          <w:lang w:val="en-US"/>
-        </w:rPr>
-        <w:t>s</w:t>
-      </w:r>
-      <w:r>
-        <w:rPr>
-          <w:lang w:val="en-US"/>
-        </w:rPr>
-        <w:t xml:space="preserve"> more security to the system by giving the attackers no easy means to manipulate any data. One may find it helpful to think of this first-second-tier relationship as if where the second tier behaves as a “black box” for the first tier. The latter one can send data or ask for some data contained in the “black box”, but does not know how this data is generated or used inside it.</w:t>
-      </w:r>
-    </w:p>
-    <w:p>
-      <w:pPr>
-        <w:jc w:val="both"/>
-        <w:rPr>
-          <w:lang w:val="en-US"/>
-        </w:rPr>
-      </w:pPr>
-      <w:r>
-        <w:rPr>
-          <w:lang w:val="en-US"/>
-        </w:rPr>
-        <w:t>As with most websites, the decision has been made to use HTTP protocol requests to fetch data from/to 2nd Tier servers.</w:t>
+        <w:t>Security</w:t>
+      </w:r>
+      <w:bookmarkEnd w:id="27"/>
+    </w:p>
+    <w:p>
+      <w:pPr>
+        <w:jc w:val="both"/>
+        <w:rPr>
+          <w:lang w:val="en-US"/>
+        </w:rPr>
+      </w:pPr>
+      <w:r>
+        <w:rPr>
+          <w:lang w:val="en-US"/>
+        </w:rPr>
+        <w:t>This section contains descriptions of proactive and reactive mechanisms designed in order to prevent or react to threats stated in security analysis section</w:t>
+      </w:r>
+      <w:r>
+        <w:rPr>
+          <w:lang w:val="en-US"/>
+        </w:rPr>
+        <w:t xml:space="preserve"> </w:t>
+      </w:r>
+      <w:r>
+        <w:rPr>
+          <w:lang w:val="en-US"/>
+        </w:rPr>
+        <w:fldChar w:fldCharType="begin"/>
+      </w:r>
+      <w:r>
+        <w:rPr>
+          <w:lang w:val="en-US"/>
+        </w:rPr>
+        <w:instrText xml:space="preserve"> REF _Ref532890203 \w \h  \* MERGEFORMAT </w:instrText>
+      </w:r>
+      <w:r>
+        <w:rPr>
+          <w:lang w:val="en-US"/>
+        </w:rPr>
+      </w:r>
+      <w:r>
+        <w:rPr>
+          <w:lang w:val="en-US"/>
+        </w:rPr>
+        <w:fldChar w:fldCharType="separate"/>
+      </w:r>
+      <w:r>
+        <w:rPr>
+          <w:lang w:val="en-US"/>
+        </w:rPr>
+        <w:t>3.3</w:t>
+      </w:r>
+      <w:r>
+        <w:rPr>
+          <w:lang w:val="en-US"/>
+        </w:rPr>
+        <w:fldChar w:fldCharType="end"/>
+      </w:r>
+      <w:r>
+        <w:rPr>
+          <w:lang w:val="en-US"/>
+        </w:rPr>
+        <w:t xml:space="preserve"> - </w:t>
+      </w:r>
+      <w:r>
+        <w:rPr>
+          <w:lang w:val="en-US"/>
+        </w:rPr>
+        <w:fldChar w:fldCharType="begin"/>
+      </w:r>
+      <w:r>
+        <w:rPr>
+          <w:lang w:val="en-US"/>
+        </w:rPr>
+        <w:instrText xml:space="preserve"> REF _Ref532890205 \h  \* MERGEFORMAT </w:instrText>
+      </w:r>
+      <w:r>
+        <w:rPr>
+          <w:lang w:val="en-US"/>
+        </w:rPr>
+      </w:r>
+      <w:r>
+        <w:rPr>
+          <w:lang w:val="en-US"/>
+        </w:rPr>
+        <w:fldChar w:fldCharType="separate"/>
+      </w:r>
+      <w:r>
+        <w:rPr>
+          <w:lang w:val="en-US"/>
+        </w:rPr>
+        <w:t>Security</w:t>
+      </w:r>
+      <w:r>
+        <w:rPr>
+          <w:lang w:val="en-US"/>
+        </w:rPr>
+        <w:fldChar w:fldCharType="end"/>
+      </w:r>
+      <w:r>
+        <w:rPr>
+          <w:lang w:val="en-US"/>
+        </w:rPr>
+        <w:t xml:space="preserve">.   </w:t>
       </w:r>
     </w:p>
     <w:p>
       <w:pPr>
         <w:pStyle w:val="Nadpis3"/>
-        <w:rPr>
-          <w:lang w:val="en-US"/>
-        </w:rPr>
-      </w:pPr>
-      <w:bookmarkStart w:id="26" w:name="_Toc532948811"/>
-      <w:r>
-        <w:rPr>
-          <w:lang w:val="en-US"/>
-        </w:rPr>
-        <w:t>Technologies</w:t>
-      </w:r>
-      <w:bookmarkEnd w:id="26"/>
-    </w:p>
-    <w:p>
-      <w:pPr>
-        <w:jc w:val="both"/>
-        <w:rPr>
-          <w:lang w:val="en-US"/>
-        </w:rPr>
-      </w:pPr>
-      <w:r>
-        <w:rPr>
-          <w:lang w:val="en-US"/>
-        </w:rPr>
-        <w:t>Frontend developers environment gives a variety of tools for developers to use to make websites look and work well. The decision was made to use React Javascript framework as a primary tool for making the website modern, up to date with today’s market as well as easy to maintain in the future.</w:t>
-      </w:r>
-    </w:p>
-    <w:p>
-      <w:pPr>
-        <w:pStyle w:val="Nadpis2"/>
-        <w:jc w:val="both"/>
-        <w:rPr>
-          <w:lang w:val="en-US"/>
-        </w:rPr>
-      </w:pPr>
-      <w:bookmarkStart w:id="27" w:name="_Toc532948812"/>
-      <w:r>
-        <w:rPr>
-          <w:lang w:val="en-US"/>
-        </w:rPr>
-        <w:t>Security</w:t>
-      </w:r>
-      <w:bookmarkEnd w:id="27"/>
-    </w:p>
-    <w:p>
-      <w:pPr>
-        <w:jc w:val="both"/>
-        <w:rPr>
-          <w:lang w:val="en-US"/>
-        </w:rPr>
-      </w:pPr>
-      <w:r>
-        <w:rPr>
-          <w:lang w:val="en-US"/>
-        </w:rPr>
-        <w:t>This section contains descriptions of proactive and reactive mechanisms designed in order to prevent or react to threats stated in security analysis section</w:t>
-      </w:r>
-      <w:r>
-        <w:rPr>
-          <w:lang w:val="en-US"/>
-        </w:rPr>
-        <w:t xml:space="preserve"> </w:t>
-      </w:r>
-      <w:r>
-        <w:rPr>
-          <w:lang w:val="en-US"/>
-        </w:rPr>
-        <w:fldChar w:fldCharType="begin"/>
-      </w:r>
-      <w:r>
-        <w:rPr>
-          <w:lang w:val="en-US"/>
-        </w:rPr>
-        <w:instrText xml:space="preserve"> REF _Ref532890203 \w \h  \* MERGEFORMAT </w:instrText>
-      </w:r>
-      <w:r>
-        <w:rPr>
-          <w:lang w:val="en-US"/>
-        </w:rPr>
-      </w:r>
-      <w:r>
-        <w:rPr>
-          <w:lang w:val="en-US"/>
-        </w:rPr>
-        <w:fldChar w:fldCharType="separate"/>
-      </w:r>
-      <w:r>
-        <w:rPr>
-          <w:lang w:val="en-US"/>
-        </w:rPr>
-        <w:t>3.3</w:t>
-      </w:r>
-      <w:r>
-        <w:rPr>
-          <w:lang w:val="en-US"/>
-        </w:rPr>
-        <w:fldChar w:fldCharType="end"/>
-      </w:r>
-      <w:r>
-        <w:rPr>
-          <w:lang w:val="en-US"/>
-        </w:rPr>
-        <w:t xml:space="preserve"> - </w:t>
-      </w:r>
-      <w:r>
-        <w:rPr>
-          <w:lang w:val="en-US"/>
-        </w:rPr>
-        <w:fldChar w:fldCharType="begin"/>
-      </w:r>
-      <w:r>
-        <w:rPr>
-          <w:lang w:val="en-US"/>
-        </w:rPr>
-        <w:instrText xml:space="preserve"> REF _Ref532890205 \h  \* MERGEFORMAT </w:instrText>
-      </w:r>
-      <w:r>
-        <w:rPr>
-          <w:lang w:val="en-US"/>
-        </w:rPr>
-      </w:r>
-      <w:r>
-        <w:rPr>
-          <w:lang w:val="en-US"/>
-        </w:rPr>
-        <w:fldChar w:fldCharType="separate"/>
-      </w:r>
-      <w:r>
-        <w:rPr>
-          <w:lang w:val="en-US"/>
-        </w:rPr>
-        <w:t>Security</w:t>
-      </w:r>
-      <w:r>
-        <w:rPr>
-          <w:lang w:val="en-US"/>
-        </w:rPr>
-        <w:fldChar w:fldCharType="end"/>
-      </w:r>
-      <w:r>
-        <w:rPr>
-          <w:lang w:val="en-US"/>
-        </w:rPr>
-        <w:t xml:space="preserve">.   </w:t>
-      </w:r>
-    </w:p>
-    <w:p>
-      <w:pPr>
-        <w:pStyle w:val="Nadpis3"/>
-        <w:jc w:val="both"/>
-        <w:rPr>
-          <w:lang w:val="en-US"/>
-        </w:rPr>
-      </w:pPr>
-      <w:bookmarkStart w:id="28" w:name="_Toc532948813"/>
+        <w:jc w:val="both"/>
+        <w:rPr>
+          <w:lang w:val="en-US"/>
+        </w:rPr>
+      </w:pPr>
+      <w:bookmarkStart w:id="28" w:name="_Toc532952671"/>
       <w:r>
         <w:rPr>
           <w:lang w:val="en-US"/>
@@ -14102,6 +14344,7 @@
           <w:noProof/>
           <w:lang w:val="sk-SK" w:eastAsia="sk-SK"/>
         </w:rPr>
+        <w:lastRenderedPageBreak/>
         <w:drawing>
           <wp:inline distT="0" distB="0" distL="0" distR="0" wp14:anchorId="73DFC721" wp14:editId="1E0B3BEE">
             <wp:extent cx="5400040" cy="3405608"/>
@@ -14200,13 +14443,6 @@
     </w:p>
     <w:p>
       <w:pPr>
-        <w:rPr>
-          <w:lang w:val="en-US"/>
-        </w:rPr>
-      </w:pPr>
-    </w:p>
-    <w:p>
-      <w:pPr>
         <w:pStyle w:val="Nadpis4"/>
         <w:jc w:val="both"/>
         <w:rPr>
@@ -14227,14 +14463,6 @@
           <w:lang w:val="en-US"/>
         </w:rPr>
       </w:pPr>
-    </w:p>
-    <w:p>
-      <w:pPr>
-        <w:jc w:val="both"/>
-        <w:rPr>
-          <w:lang w:val="en-US"/>
-        </w:rPr>
-      </w:pPr>
       <w:r>
         <w:rPr>
           <w:lang w:val="en-US"/>
@@ -14299,14 +14527,7 @@
         <w:rPr>
           <w:lang w:val="en-US"/>
         </w:rPr>
-        <w:t xml:space="preserve">Library looks for the </w:t>
-      </w:r>
-      <w:r>
-        <w:rPr>
-          <w:lang w:val="en-US"/>
-        </w:rPr>
-        <w:lastRenderedPageBreak/>
-        <w:t>session key in its own cache. If passed key is not in the cache, then</w:t>
+        <w:t>Library looks for the session key in its own cache. If passed key is not in the cache, then</w:t>
       </w:r>
       <w:r>
         <w:rPr>
@@ -15136,7 +15357,7 @@
           <w:lang w:val="en-US"/>
         </w:rPr>
       </w:pPr>
-      <w:bookmarkStart w:id="29" w:name="_Toc532948814"/>
+      <w:bookmarkStart w:id="29" w:name="_Toc532952672"/>
       <w:r>
         <w:rPr>
           <w:lang w:val="en-US"/>
@@ -15389,7 +15610,7 @@
           <w:lang w:val="en-US"/>
         </w:rPr>
       </w:pPr>
-      <w:bookmarkStart w:id="30" w:name="_Toc532948815"/>
+      <w:bookmarkStart w:id="30" w:name="_Toc532952673"/>
       <w:r>
         <w:rPr>
           <w:lang w:val="en-US"/>
@@ -15474,17 +15695,26 @@
     </w:p>
     <w:p>
       <w:pPr>
+        <w:jc w:val="both"/>
+        <w:rPr>
+          <w:lang w:val="en-US"/>
+        </w:rPr>
+      </w:pPr>
+    </w:p>
+    <w:p>
+      <w:pPr>
         <w:pStyle w:val="Nadpis2"/>
         <w:rPr>
           <w:lang w:val="en-US"/>
         </w:rPr>
       </w:pPr>
       <w:bookmarkStart w:id="31" w:name="_Ref532773811"/>
-      <w:bookmarkStart w:id="32" w:name="_Toc532948816"/>
-      <w:r>
-        <w:rPr>
-          <w:lang w:val="en-US"/>
-        </w:rPr>
+      <w:bookmarkStart w:id="32" w:name="_Toc532952674"/>
+      <w:r>
+        <w:rPr>
+          <w:lang w:val="en-US"/>
+        </w:rPr>
+        <w:lastRenderedPageBreak/>
         <w:t>Communication</w:t>
       </w:r>
       <w:bookmarkEnd w:id="31"/>
@@ -15525,14 +15755,7 @@
         <w:rPr>
           <w:lang w:val="en-US"/>
         </w:rPr>
-        <w:t xml:space="preserve"> them. There are two types of </w:t>
-      </w:r>
-      <w:r>
-        <w:rPr>
-          <w:lang w:val="en-US"/>
-        </w:rPr>
-        <w:lastRenderedPageBreak/>
-        <w:t>communication technologies used in the system. Between</w:t>
+        <w:t xml:space="preserve"> them. There are two types of communication technologies used in the system. Between</w:t>
       </w:r>
       <w:r>
         <w:rPr>
@@ -15824,7 +16047,7 @@
         </w:rPr>
         <w:lastRenderedPageBreak/>
         <w:drawing>
-          <wp:inline distT="0" distB="0" distL="0" distR="0" wp14:anchorId="605E3D7B" wp14:editId="37AB07FF">
+          <wp:inline distT="0" distB="0" distL="0" distR="0" wp14:anchorId="605E3D7B" wp14:editId="64166539">
             <wp:extent cx="3514725" cy="3486150"/>
             <wp:effectExtent l="0" t="0" r="9525" b="0"/>
             <wp:docPr id="12" name="Obrázok 12" descr="https://lh3.googleusercontent.com/GZ5fInKkWx6SrEwdXBmQqC8YI0GQOJ1Nfr0RQh5-Mvx1IBQFyMqxnvy0j-BdoOc2yZ3bPSoJw1Ar3zJbTSzwQaBp7ZQ4uH0N22hGNIDzM38X4Al4DaP8KKvgDNAFFDe-homyp5LN"/>
@@ -15947,7 +16170,7 @@
           <w:lang w:val="en-US"/>
         </w:rPr>
       </w:pPr>
-      <w:bookmarkStart w:id="34" w:name="_Toc532948817"/>
+      <w:bookmarkStart w:id="34" w:name="_Toc532952675"/>
       <w:r>
         <w:rPr>
           <w:lang w:val="en-US"/>
@@ -15986,7 +16209,7 @@
           <w:lang w:val="en-US" w:eastAsia="da-DK"/>
         </w:rPr>
       </w:pPr>
-      <w:bookmarkStart w:id="35" w:name="_Toc532948818"/>
+      <w:bookmarkStart w:id="35" w:name="_Toc532952676"/>
       <w:r>
         <w:rPr>
           <w:lang w:val="en-US" w:eastAsia="da-DK"/>
@@ -16637,7 +16860,7 @@
       </w:pPr>
       <w:bookmarkStart w:id="36" w:name="_Ref532774975"/>
       <w:bookmarkStart w:id="37" w:name="_Ref532775226"/>
-      <w:bookmarkStart w:id="38" w:name="_Toc532948819"/>
+      <w:bookmarkStart w:id="38" w:name="_Toc532952677"/>
       <w:r>
         <w:rPr>
           <w:lang w:val="en-US"/>
@@ -17241,7 +17464,7 @@
           <w:lang w:val="en-US"/>
         </w:rPr>
       </w:pPr>
-      <w:bookmarkStart w:id="39" w:name="_Toc532948820"/>
+      <w:bookmarkStart w:id="39" w:name="_Toc532952678"/>
       <w:r>
         <w:rPr>
           <w:lang w:val="en-US"/>
@@ -17952,7 +18175,7 @@
           <w:lang w:val="en-US"/>
         </w:rPr>
       </w:pPr>
-      <w:bookmarkStart w:id="40" w:name="_Toc532948821"/>
+      <w:bookmarkStart w:id="40" w:name="_Toc532952679"/>
       <w:r>
         <w:rPr>
           <w:lang w:val="en-US"/>
@@ -19318,7 +19541,7 @@
           <w:lang w:val="en-US"/>
         </w:rPr>
       </w:pPr>
-      <w:bookmarkStart w:id="41" w:name="_Toc532948822"/>
+      <w:bookmarkStart w:id="41" w:name="_Toc532952680"/>
       <w:r>
         <w:rPr>
           <w:lang w:val="en-US"/>
@@ -19400,11 +19623,10 @@
           <w:szCs w:val="22"/>
           <w:lang w:val="sk-SK" w:eastAsia="sk-SK"/>
         </w:rPr>
-        <w:lastRenderedPageBreak/>
         <w:drawing>
-          <wp:inline distT="0" distB="0" distL="0" distR="0" wp14:anchorId="472C65D0" wp14:editId="3B38508C">
-            <wp:extent cx="4057650" cy="3752850"/>
-            <wp:effectExtent l="0" t="0" r="0" b="0"/>
+          <wp:inline distT="0" distB="0" distL="0" distR="0" wp14:anchorId="472C65D0" wp14:editId="62C3E309">
+            <wp:extent cx="3554490" cy="3287486"/>
+            <wp:effectExtent l="0" t="0" r="8255" b="8255"/>
             <wp:docPr id="26" name="Obrázok 26" descr="https://lh4.googleusercontent.com/Qf8fDOia85DdwfWN0_XRfJ30bWgGJH2LcezALJDKg7XHziIjt5lk1UR07VHCcjtG5T8_oKKlIiZ4Af0D_vSGBirEvR4E3vVjy1JobMaPBiFLKEdMweEnthSXc9OjWw3X5IFiCYFJ"/>
             <wp:cNvGraphicFramePr>
               <a:graphicFrameLocks xmlns:a="http://schemas.openxmlformats.org/drawingml/2006/main" noChangeAspect="1"/>
@@ -19434,7 +19656,7 @@
                   <pic:spPr bwMode="auto">
                     <a:xfrm>
                       <a:off x="0" y="0"/>
-                      <a:ext cx="4057650" cy="3752850"/>
+                      <a:ext cx="3552108" cy="3285283"/>
                     </a:xfrm>
                     <a:prstGeom prst="rect">
                       <a:avLst/>
@@ -19508,6 +19730,7 @@
         <w:rPr>
           <w:lang w:val="en-US"/>
         </w:rPr>
+        <w:lastRenderedPageBreak/>
         <w:t xml:space="preserve">The App component encapsulates both </w:t>
       </w:r>
       <w:r>
@@ -19534,6 +19757,14 @@
         </w:rPr>
         <w:t xml:space="preserve"> React Router serves the role of changing the ‘root’ of the page regarding the specified URL. This also provides a static-page functionality as the page will not reload the whole window, but just the React Router component to display various data.</w:t>
       </w:r>
+    </w:p>
+    <w:p>
+      <w:pPr>
+        <w:jc w:val="both"/>
+        <w:rPr>
+          <w:lang w:val="en-US"/>
+        </w:rPr>
+      </w:pPr>
     </w:p>
     <w:p>
       <w:pPr>
@@ -19550,7 +19781,6 @@
           <w:szCs w:val="22"/>
           <w:lang w:val="sk-SK" w:eastAsia="sk-SK"/>
         </w:rPr>
-        <w:lastRenderedPageBreak/>
         <w:drawing>
           <wp:inline distT="0" distB="0" distL="0" distR="0" wp14:anchorId="5FDB8BD5" wp14:editId="261E92E0">
             <wp:extent cx="5400040" cy="4736248"/>
@@ -19649,6 +19879,13 @@
     </w:p>
     <w:p>
       <w:pPr>
+        <w:rPr>
+          <w:lang w:val="en-US"/>
+        </w:rPr>
+      </w:pPr>
+    </w:p>
+    <w:p>
+      <w:pPr>
         <w:jc w:val="both"/>
         <w:rPr>
           <w:lang w:val="en-US"/>
@@ -19680,10 +19917,27 @@
           <w:lang w:val="en-US"/>
         </w:rPr>
       </w:pPr>
-      <w:r>
-        <w:rPr>
-          <w:lang w:val="en-US"/>
-        </w:rPr>
+    </w:p>
+    <w:p>
+      <w:pPr>
+        <w:jc w:val="both"/>
+        <w:rPr>
+          <w:lang w:val="en-US"/>
+        </w:rPr>
+      </w:pPr>
+    </w:p>
+    <w:p>
+      <w:pPr>
+        <w:jc w:val="both"/>
+        <w:rPr>
+          <w:lang w:val="en-US"/>
+        </w:rPr>
+      </w:pPr>
+      <w:r>
+        <w:rPr>
+          <w:lang w:val="en-US"/>
+        </w:rPr>
+        <w:lastRenderedPageBreak/>
         <w:t>The App component also stores the vital data for the website like:</w:t>
       </w:r>
     </w:p>
@@ -19766,7 +20020,6 @@
           <w:szCs w:val="22"/>
           <w:lang w:val="sk-SK" w:eastAsia="sk-SK"/>
         </w:rPr>
-        <w:lastRenderedPageBreak/>
         <w:drawing>
           <wp:inline distT="0" distB="0" distL="0" distR="0" wp14:anchorId="2914D952" wp14:editId="2E62B8B9">
             <wp:extent cx="5400040" cy="3112648"/>
@@ -20308,7 +20561,7 @@
           <w:lang w:val="en-US" w:eastAsia="da-DK"/>
         </w:rPr>
       </w:pPr>
-      <w:bookmarkStart w:id="42" w:name="_Toc532948823"/>
+      <w:bookmarkStart w:id="42" w:name="_Toc532952681"/>
       <w:r>
         <w:rPr>
           <w:lang w:val="en-US"/>
@@ -21129,7 +21382,7 @@
         </w:rPr>
       </w:pPr>
       <w:bookmarkStart w:id="43" w:name="_Toc490902155"/>
-      <w:bookmarkStart w:id="44" w:name="_Toc532948824"/>
+      <w:bookmarkStart w:id="44" w:name="_Toc532952682"/>
       <w:r>
         <w:rPr>
           <w:lang w:val="en-US"/>
@@ -21162,7 +21415,7 @@
           <w:lang w:val="en-US"/>
         </w:rPr>
       </w:pPr>
-      <w:bookmarkStart w:id="45" w:name="_Toc532948825"/>
+      <w:bookmarkStart w:id="45" w:name="_Toc532952683"/>
       <w:r>
         <w:rPr>
           <w:lang w:val="en-US"/>
@@ -21569,7 +21822,7 @@
           <w:lang w:val="en-US"/>
         </w:rPr>
       </w:pPr>
-      <w:bookmarkStart w:id="46" w:name="_Toc532948826"/>
+      <w:bookmarkStart w:id="46" w:name="_Toc532952684"/>
       <w:r>
         <w:rPr>
           <w:lang w:val="en-US"/>
@@ -29213,7 +29466,7 @@
           <w:lang w:val="en-US"/>
         </w:rPr>
       </w:pPr>
-      <w:bookmarkStart w:id="47" w:name="_Toc532948827"/>
+      <w:bookmarkStart w:id="47" w:name="_Toc532952685"/>
       <w:r>
         <w:rPr>
           <w:lang w:val="en-US"/>
@@ -29299,7 +29552,7 @@
           <w:lang w:val="en-US"/>
         </w:rPr>
       </w:pPr>
-      <w:bookmarkStart w:id="48" w:name="_Toc532948828"/>
+      <w:bookmarkStart w:id="48" w:name="_Toc532952686"/>
       <w:r>
         <w:rPr>
           <w:lang w:val="en-US"/>
@@ -29358,7 +29611,7 @@
           <w:szCs w:val="22"/>
           <w:lang w:val="en-US" w:eastAsia="pl-PL"/>
         </w:rPr>
-        <w:t xml:space="preserve">The first one was to analyze the background of the problem. Meaning not only the need of people, being the future customers, but also stating questions to be answered in order to be able to work with the area being bookstores and libraries, analyzing the questions in depth and stating how to get reliable answers to them, creating a time schedule and assessing the possible risks. Basing on that, it was decided that the project is worth doing. </w:t>
+        <w:t xml:space="preserve">The first one was to analyze the background of the problem. Meaning not only the need of people, being the future customers, but also stating questions to be answered in order to be able to work with the area </w:t>
       </w:r>
       <w:r>
         <w:rPr>
@@ -29367,7 +29620,7 @@
           <w:szCs w:val="22"/>
           <w:lang w:val="en-US" w:eastAsia="pl-PL"/>
         </w:rPr>
-        <w:br/>
+        <w:t xml:space="preserve">of </w:t>
       </w:r>
       <w:r>
         <w:rPr>
@@ -29376,8 +29629,7 @@
           <w:szCs w:val="22"/>
           <w:lang w:val="en-US" w:eastAsia="pl-PL"/>
         </w:rPr>
-        <w:br/>
-        <w:t xml:space="preserve">The following step was to analyze the needs, not of the customers anymore, but of the system. Firstly a domain model and list of requirements were created. Build upon was a use case diagram, which distinguished the functionalities and divided them between specific actors. In this phase also the needed security of the system was taken under consideration and probable threats were stated. </w:t>
+        <w:t xml:space="preserve">being bookstores and libraries, analyzing the questions in depth and stating how to get reliable answers to them, creating a time schedule and assessing the possible risks. Basing on that, it was decided that the project is worth doing. </w:t>
       </w:r>
       <w:r>
         <w:rPr>
@@ -29396,7 +29648,7 @@
           <w:lang w:val="en-US" w:eastAsia="pl-PL"/>
         </w:rPr>
         <w:br/>
-        <w:t>Having successfully done the analysis, it was possible to proceed with designing the system. This chapter include</w:t>
+        <w:t xml:space="preserve">The following step was to analyze the needs, not of the customers anymore, but of the system. Firstly a domain model and list of requirements were created. Build upon was a use case diagram, which distinguished the functionalities and divided them between specific actors. In this phase also the needed security of the system was taken under consideration and probable threats were stated. </w:t>
       </w:r>
       <w:r>
         <w:rPr>
@@ -29405,7 +29657,7 @@
           <w:szCs w:val="22"/>
           <w:lang w:val="en-US" w:eastAsia="pl-PL"/>
         </w:rPr>
-        <w:t>d</w:t>
+        <w:br/>
       </w:r>
       <w:r>
         <w:rPr>
@@ -29414,7 +29666,8 @@
           <w:szCs w:val="22"/>
           <w:lang w:val="en-US" w:eastAsia="pl-PL"/>
         </w:rPr>
-        <w:t xml:space="preserve"> diagrams based strictly on the previous stage, which are a blueprint of the implementation to come. Those include selecting the architecture design pattern, which in this case was the 3-tier architecture, next selecting main parts needed in each tier and the technologies, in which it would be beneficial to implement them and taking a closer look on each of the main parts, making it more and more specific, making it at last clear on how to implement it. What is more, is defining the communication in the system and designing the flow of it. In order to accomplish that, a communication protocol was constructed. Last but not least, </w:t>
+        <w:br/>
+        <w:t>Having successfully done the analysis, it was possible to proceed with designing the system. This chapter include</w:t>
       </w:r>
       <w:r>
         <w:rPr>
@@ -29423,7 +29676,7 @@
           <w:szCs w:val="22"/>
           <w:lang w:val="en-US" w:eastAsia="pl-PL"/>
         </w:rPr>
-        <w:t>was</w:t>
+        <w:t>d</w:t>
       </w:r>
       <w:r>
         <w:rPr>
@@ -29432,6 +29685,42 @@
           <w:szCs w:val="22"/>
           <w:lang w:val="en-US" w:eastAsia="pl-PL"/>
         </w:rPr>
+        <w:t xml:space="preserve"> diagrams based strictly on the previous stage, which are </w:t>
+      </w:r>
+      <w:r>
+        <w:rPr>
+          <w:rFonts w:eastAsia="Times New Roman"/>
+          <w:color w:val="000000"/>
+          <w:szCs w:val="22"/>
+          <w:lang w:val="en-US" w:eastAsia="pl-PL"/>
+        </w:rPr>
+        <w:t>the</w:t>
+      </w:r>
+      <w:r>
+        <w:rPr>
+          <w:rFonts w:eastAsia="Times New Roman"/>
+          <w:color w:val="000000"/>
+          <w:szCs w:val="22"/>
+          <w:lang w:val="en-US" w:eastAsia="pl-PL"/>
+        </w:rPr>
+        <w:t xml:space="preserve"> blueprint of the implementation to come. Those include selecting the architecture design pattern, which in this case was the 3-tier architecture, next selecting main parts needed in each tier and the technologies, in which it would be beneficial to implement them and taking a closer look on each of the main parts, making it more and more specific, making it at last clear on how to implement it. What is more, is defining the communication in the system and designing the flow of it. In order to accomplish that, a communication protocol was constructed. Last but not least, </w:t>
+      </w:r>
+      <w:r>
+        <w:rPr>
+          <w:rFonts w:eastAsia="Times New Roman"/>
+          <w:color w:val="000000"/>
+          <w:szCs w:val="22"/>
+          <w:lang w:val="en-US" w:eastAsia="pl-PL"/>
+        </w:rPr>
+        <w:t>was</w:t>
+      </w:r>
+      <w:r>
+        <w:rPr>
+          <w:rFonts w:eastAsia="Times New Roman"/>
+          <w:color w:val="000000"/>
+          <w:szCs w:val="22"/>
+          <w:lang w:val="en-US" w:eastAsia="pl-PL"/>
+        </w:rPr>
         <w:t xml:space="preserve"> the final design of the needed security of the system.</w:t>
       </w:r>
     </w:p>
@@ -29455,21 +29744,17 @@
           <w:lang w:val="en-US" w:eastAsia="pl-PL"/>
         </w:rPr>
         <w:br/>
-        <w:t xml:space="preserve">Having designed the blueprint of the system, implementation have started. The system was implemented according to its design, containing all the needed parts of it. </w:t>
-      </w:r>
-    </w:p>
-    <w:p>
-      <w:pPr>
-        <w:spacing w:line="240" w:lineRule="auto"/>
-        <w:ind w:left="720"/>
-        <w:jc w:val="both"/>
+        <w:t xml:space="preserve">Having designed the blueprint of the system, implementation </w:t>
+      </w:r>
+      <w:r>
         <w:rPr>
           <w:rFonts w:eastAsia="Times New Roman"/>
           <w:color w:val="000000"/>
           <w:szCs w:val="22"/>
           <w:lang w:val="en-US" w:eastAsia="pl-PL"/>
         </w:rPr>
-      </w:pPr>
+        <w:t>has</w:t>
+      </w:r>
       <w:r>
         <w:rPr>
           <w:rFonts w:eastAsia="Times New Roman"/>
@@ -29477,6 +29762,46 @@
           <w:szCs w:val="22"/>
           <w:lang w:val="en-US" w:eastAsia="pl-PL"/>
         </w:rPr>
+        <w:t xml:space="preserve"> started. The system was implemented according to its design</w:t>
+      </w:r>
+      <w:r>
+        <w:rPr>
+          <w:rFonts w:eastAsia="Times New Roman"/>
+          <w:color w:val="000000"/>
+          <w:szCs w:val="22"/>
+          <w:lang w:val="en-US" w:eastAsia="pl-PL"/>
+        </w:rPr>
+        <w:t xml:space="preserve"> which contains</w:t>
+      </w:r>
+      <w:r>
+        <w:rPr>
+          <w:rFonts w:eastAsia="Times New Roman"/>
+          <w:color w:val="000000"/>
+          <w:szCs w:val="22"/>
+          <w:lang w:val="en-US" w:eastAsia="pl-PL"/>
+        </w:rPr>
+        <w:t xml:space="preserve"> all the needed parts of it. </w:t>
+      </w:r>
+    </w:p>
+    <w:p>
+      <w:pPr>
+        <w:spacing w:line="240" w:lineRule="auto"/>
+        <w:ind w:left="720"/>
+        <w:jc w:val="both"/>
+        <w:rPr>
+          <w:rFonts w:eastAsia="Times New Roman"/>
+          <w:color w:val="000000"/>
+          <w:szCs w:val="22"/>
+          <w:lang w:val="en-US" w:eastAsia="pl-PL"/>
+        </w:rPr>
+      </w:pPr>
+      <w:r>
+        <w:rPr>
+          <w:rFonts w:eastAsia="Times New Roman"/>
+          <w:color w:val="000000"/>
+          <w:szCs w:val="22"/>
+          <w:lang w:val="en-US" w:eastAsia="pl-PL"/>
+        </w:rPr>
         <w:br/>
         <w:t>To prove the success of the implementation, which would prove the success of the design, which would prove efficacious analysis, requirement test descriptions were created. They demonstrated that the system fulfills all requirements and contains almost no bugs. Moreover, the implementation was tested with the use of unit tests, which positively validated the code.</w:t>
       </w:r>
@@ -29505,7 +29830,7 @@
         </w:rPr>
       </w:pPr>
       <w:bookmarkStart w:id="49" w:name="_Toc490902159"/>
-      <w:bookmarkStart w:id="50" w:name="_Toc532948829"/>
+      <w:bookmarkStart w:id="50" w:name="_Toc532952687"/>
       <w:r>
         <w:rPr>
           <w:lang w:val="en-US"/>
@@ -29702,7 +30027,7 @@
           <w:lang w:val="en-US"/>
         </w:rPr>
       </w:pPr>
-      <w:bookmarkStart w:id="51" w:name="_Toc532948830"/>
+      <w:bookmarkStart w:id="51" w:name="_Toc532952688"/>
       <w:r>
         <w:rPr>
           <w:lang w:val="en-US"/>
@@ -29856,7 +30181,7 @@
           <w:lang w:val="en-US"/>
         </w:rPr>
       </w:pPr>
-      <w:bookmarkStart w:id="52" w:name="_Toc532948831"/>
+      <w:bookmarkStart w:id="52" w:name="_Toc532952689"/>
       <w:r>
         <w:rPr>
           <w:lang w:val="en-US"/>
@@ -30278,7 +30603,6 @@
         <w:docPartUnique/>
       </w:docPartObj>
     </w:sdtPr>
-    <w:sdtEndPr/>
     <w:sdtContent>
       <w:p>
         <w:pPr>
@@ -30325,7 +30649,6 @@
         <w:docPartUnique/>
       </w:docPartObj>
     </w:sdtPr>
-    <w:sdtEndPr/>
     <w:sdtContent>
       <w:p>
         <w:pPr>
@@ -34427,13 +34750,31 @@
   <a:extraClrSchemeLst/>
   <a:extLst>
     <a:ext uri="{05A4C25C-085E-4340-85A3-A5531E510DB2}">
-      <thm15:themeFamily xmlns:thm15="http://schemas.microsoft.com/office/thememl/2012/main" xmlns="" name="Office Theme" id="{62F939B6-93AF-4DB8-9C6B-D6C7DFDC589F}" vid="{4A3C46E8-61CC-4603-A589-7422A47A8E4A}"/>
+      <thm15:themeFamily xmlns="" xmlns:thm15="http://schemas.microsoft.com/office/thememl/2012/main" name="Office Theme" id="{62F939B6-93AF-4DB8-9C6B-D6C7DFDC589F}" vid="{4A3C46E8-61CC-4603-A589-7422A47A8E4A}"/>
     </a:ext>
   </a:extLst>
 </a:theme>
 </file>
 
 <file path=customXml/item1.xml><?xml version="1.0" encoding="utf-8"?>
+<?mso-contentType ?>
+<FormTemplates xmlns="http://schemas.microsoft.com/sharepoint/v3/contenttype/forms">
+  <Display>DocumentLibraryForm</Display>
+  <Edit>DocumentLibraryForm</Edit>
+  <New>DocumentLibraryForm</New>
+</FormTemplates>
+</file>
+
+<file path=customXml/item2.xml><?xml version="1.0" encoding="utf-8"?>
+<p:properties xmlns:p="http://schemas.microsoft.com/office/2006/metadata/properties" xmlns:xsi="http://www.w3.org/2001/XMLSchema-instance" xmlns:pc="http://schemas.microsoft.com/office/infopath/2007/PartnerControls">
+  <documentManagement>
+    <PublishingExpirationDate xmlns="http://schemas.microsoft.com/sharepoint/v3" xsi:nil="true"/>
+    <PublishingStartDate xmlns="http://schemas.microsoft.com/sharepoint/v3" xsi:nil="true"/>
+  </documentManagement>
+</p:properties>
+</file>
+
+<file path=customXml/item3.xml><?xml version="1.0" encoding="utf-8"?>
 <ct:contentTypeSchema xmlns:ct="http://schemas.microsoft.com/office/2006/metadata/contentType" xmlns:ma="http://schemas.microsoft.com/office/2006/metadata/properties/metaAttributes" ct:_="" ma:_="" ma:contentTypeName="Document" ma:contentTypeID="0x01010009E7C416E4093549895C6C2566A479FB" ma:contentTypeVersion="1" ma:contentTypeDescription="Create a new document." ma:contentTypeScope="" ma:versionID="7d0bd202bc8dc6f8eb93d5ac0eceb699">
   <xsd:schema xmlns:xsd="http://www.w3.org/2001/XMLSchema" xmlns:xs="http://www.w3.org/2001/XMLSchema" xmlns:p="http://schemas.microsoft.com/office/2006/metadata/properties" xmlns:ns1="http://schemas.microsoft.com/sharepoint/v3" targetNamespace="http://schemas.microsoft.com/office/2006/metadata/properties" ma:root="true" ma:fieldsID="ef2aa9ed40e72a78c3822fc753b43e87" ns1:_="">
     <xsd:import namespace="http://schemas.microsoft.com/sharepoint/v3"/>
@@ -34565,24 +34906,6 @@
 </ct:contentTypeSchema>
 </file>
 
-<file path=customXml/item2.xml><?xml version="1.0" encoding="utf-8"?>
-<p:properties xmlns:p="http://schemas.microsoft.com/office/2006/metadata/properties" xmlns:xsi="http://www.w3.org/2001/XMLSchema-instance" xmlns:pc="http://schemas.microsoft.com/office/infopath/2007/PartnerControls">
-  <documentManagement>
-    <PublishingExpirationDate xmlns="http://schemas.microsoft.com/sharepoint/v3" xsi:nil="true"/>
-    <PublishingStartDate xmlns="http://schemas.microsoft.com/sharepoint/v3" xsi:nil="true"/>
-  </documentManagement>
-</p:properties>
-</file>
-
-<file path=customXml/item3.xml><?xml version="1.0" encoding="utf-8"?>
-<?mso-contentType ?>
-<FormTemplates xmlns="http://schemas.microsoft.com/sharepoint/v3/contenttype/forms">
-  <Display>DocumentLibraryForm</Display>
-  <Edit>DocumentLibraryForm</Edit>
-  <New>DocumentLibraryForm</New>
-</FormTemplates>
-</file>
-
 <file path=customXml/item4.xml><?xml version="1.0" encoding="utf-8"?>
 <b:Sources xmlns:b="http://schemas.openxmlformats.org/officeDocument/2006/bibliography" xmlns="http://schemas.openxmlformats.org/officeDocument/2006/bibliography" SelectedStyle="\HarvardAnglia2008OfficeOnline.xsl" StyleName="Harvard - Anglia" Version="2008">
   <b:Source>
@@ -34621,6 +34944,24 @@
 </file>
 
 <file path=customXml/itemProps1.xml><?xml version="1.0" encoding="utf-8"?>
+<ds:datastoreItem xmlns:ds="http://schemas.openxmlformats.org/officeDocument/2006/customXml" ds:itemID="{36B18D59-688D-4806-A4EA-B7808C4D834E}">
+  <ds:schemaRefs>
+    <ds:schemaRef ds:uri="http://schemas.microsoft.com/sharepoint/v3/contenttype/forms"/>
+  </ds:schemaRefs>
+</ds:datastoreItem>
+</file>
+
+<file path=customXml/itemProps2.xml><?xml version="1.0" encoding="utf-8"?>
+<ds:datastoreItem xmlns:ds="http://schemas.openxmlformats.org/officeDocument/2006/customXml" ds:itemID="{B3EBB357-DA60-469A-B5F2-E35DF6FD1B0D}">
+  <ds:schemaRefs>
+    <ds:schemaRef ds:uri="http://schemas.microsoft.com/office/2006/metadata/properties"/>
+    <ds:schemaRef ds:uri="http://schemas.microsoft.com/office/infopath/2007/PartnerControls"/>
+    <ds:schemaRef ds:uri="http://schemas.microsoft.com/sharepoint/v3"/>
+  </ds:schemaRefs>
+</ds:datastoreItem>
+</file>
+
+<file path=customXml/itemProps3.xml><?xml version="1.0" encoding="utf-8"?>
 <ds:datastoreItem xmlns:ds="http://schemas.openxmlformats.org/officeDocument/2006/customXml" ds:itemID="{57CD7F8E-6C84-4BEE-9CF8-DE3DCD57EFEB}">
   <ds:schemaRefs>
     <ds:schemaRef ds:uri="http://schemas.microsoft.com/office/2006/metadata/contentType"/>
@@ -34638,26 +34979,8 @@
 </ds:datastoreItem>
 </file>
 
-<file path=customXml/itemProps2.xml><?xml version="1.0" encoding="utf-8"?>
-<ds:datastoreItem xmlns:ds="http://schemas.openxmlformats.org/officeDocument/2006/customXml" ds:itemID="{B3EBB357-DA60-469A-B5F2-E35DF6FD1B0D}">
-  <ds:schemaRefs>
-    <ds:schemaRef ds:uri="http://schemas.microsoft.com/office/2006/metadata/properties"/>
-    <ds:schemaRef ds:uri="http://schemas.microsoft.com/office/infopath/2007/PartnerControls"/>
-    <ds:schemaRef ds:uri="http://schemas.microsoft.com/sharepoint/v3"/>
-  </ds:schemaRefs>
-</ds:datastoreItem>
-</file>
-
-<file path=customXml/itemProps3.xml><?xml version="1.0" encoding="utf-8"?>
-<ds:datastoreItem xmlns:ds="http://schemas.openxmlformats.org/officeDocument/2006/customXml" ds:itemID="{36B18D59-688D-4806-A4EA-B7808C4D834E}">
-  <ds:schemaRefs>
-    <ds:schemaRef ds:uri="http://schemas.microsoft.com/sharepoint/v3/contenttype/forms"/>
-  </ds:schemaRefs>
-</ds:datastoreItem>
-</file>
-
 <file path=customXml/itemProps4.xml><?xml version="1.0" encoding="utf-8"?>
-<ds:datastoreItem xmlns:ds="http://schemas.openxmlformats.org/officeDocument/2006/customXml" ds:itemID="{2F698009-7869-4C2D-AE9F-212B637D9543}">
+<ds:datastoreItem xmlns:ds="http://schemas.openxmlformats.org/officeDocument/2006/customXml" ds:itemID="{859684A2-9750-464D-B4BA-5C6FE5EC3E12}">
   <ds:schemaRefs>
     <ds:schemaRef ds:uri="http://schemas.openxmlformats.org/officeDocument/2006/bibliography"/>
   </ds:schemaRefs>

</xml_diff>